<commit_message>
Test commit translation (#3)
</commit_message>
<xml_diff>
--- a/Lab_1/Lab 1.docx
+++ b/Lab_1/Lab 1.docx
@@ -159,13 +159,7 @@
         <w:rPr>
           <w:color w:val="000000"/>
         </w:rPr>
-        <w:t xml:space="preserve">до </w:t>
-      </w:r>
-      <w:r>
-        <w:rPr>
-          <w:color w:val="000000"/>
-        </w:rPr>
-        <w:t>лабораторної роботи №1</w:t>
+        <w:t>до лабораторної роботи №1</w:t>
       </w:r>
     </w:p>
     <w:p>
@@ -365,16 +359,8 @@
               <w:ind w:firstLine="0"/>
               <w:jc w:val="left"/>
             </w:pPr>
-            <w:proofErr w:type="spellStart"/>
-            <w:r>
-              <w:t>Бурлаченко</w:t>
-            </w:r>
-            <w:proofErr w:type="spellEnd"/>
-            <w:r>
-              <w:t xml:space="preserve"> Я</w:t>
-            </w:r>
-            <w:r>
-              <w:t>.Б.</w:t>
+            <w:r>
+              <w:t>Бурлаченко Я.Б.</w:t>
             </w:r>
           </w:p>
           <w:p>
@@ -383,10 +369,7 @@
               <w:jc w:val="left"/>
             </w:pPr>
             <w:r>
-              <w:t xml:space="preserve">Буслаєв </w:t>
-            </w:r>
-            <w:r>
-              <w:t>В.О.</w:t>
+              <w:t>Буслаєв В.О.</w:t>
             </w:r>
           </w:p>
           <w:p>
@@ -395,10 +378,7 @@
               <w:jc w:val="left"/>
             </w:pPr>
             <w:r>
-              <w:t xml:space="preserve">Курилко </w:t>
-            </w:r>
-            <w:r>
-              <w:t>М.О.</w:t>
+              <w:t>Курилко М.О.</w:t>
             </w:r>
           </w:p>
           <w:p>
@@ -410,10 +390,7 @@
               </w:rPr>
             </w:pPr>
             <w:r>
-              <w:t xml:space="preserve">Марченко </w:t>
-            </w:r>
-            <w:r>
-              <w:t>В.В.</w:t>
+              <w:t>Марченко В.В.</w:t>
             </w:r>
           </w:p>
         </w:tc>
@@ -437,15 +414,7 @@
               </w:rPr>
             </w:pPr>
             <w:r>
-              <w:t>Ковальчук-</w:t>
-            </w:r>
-            <w:proofErr w:type="spellStart"/>
-            <w:r>
-              <w:t>Химюк</w:t>
-            </w:r>
-            <w:proofErr w:type="spellEnd"/>
-            <w:r>
-              <w:t xml:space="preserve"> Л.О.</w:t>
+              <w:t>Ковальчук-Химюк Л.О.</w:t>
             </w:r>
           </w:p>
         </w:tc>
@@ -484,6 +453,14 @@
     </w:p>
     <w:sdt>
       <w:sdtPr>
+        <w:rPr>
+          <w:rFonts w:ascii="Times New Roman" w:eastAsiaTheme="minorHAnsi" w:hAnsi="Times New Roman" w:cs="Times New Roman"/>
+          <w:bCs/>
+          <w:color w:val="auto"/>
+          <w:sz w:val="28"/>
+          <w:szCs w:val="28"/>
+          <w:lang w:eastAsia="en-US"/>
+        </w:rPr>
         <w:id w:val="255948295"/>
         <w:docPartObj>
           <w:docPartGallery w:val="Table of Contents"/>
@@ -492,19 +469,13 @@
       </w:sdtPr>
       <w:sdtEndPr>
         <w:rPr>
-          <w:rFonts w:ascii="Times New Roman" w:eastAsiaTheme="minorHAnsi" w:hAnsi="Times New Roman" w:cs="Times New Roman"/>
           <w:b/>
-          <w:bCs/>
-          <w:color w:val="auto"/>
-          <w:sz w:val="28"/>
-          <w:szCs w:val="28"/>
-          <w:lang w:eastAsia="en-US"/>
         </w:rPr>
       </w:sdtEndPr>
       <w:sdtContent>
         <w:p>
           <w:pPr>
-            <w:pStyle w:val="a7"/>
+            <w:pStyle w:val="TOCHeading"/>
             <w:jc w:val="center"/>
             <w:rPr>
               <w:rFonts w:ascii="Times New Roman" w:hAnsi="Times New Roman" w:cs="Times New Roman"/>
@@ -525,7 +496,7 @@
         </w:p>
         <w:p>
           <w:pPr>
-            <w:pStyle w:val="11"/>
+            <w:pStyle w:val="TOC1"/>
             <w:rPr>
               <w:rFonts w:asciiTheme="minorHAnsi" w:eastAsiaTheme="minorEastAsia" w:hAnsiTheme="minorHAnsi" w:cstheme="minorBidi"/>
               <w:bCs w:val="0"/>
@@ -547,7 +518,7 @@
           <w:hyperlink w:anchor="_Toc84042434" w:history="1">
             <w:r>
               <w:rPr>
-                <w:rStyle w:val="a8"/>
+                <w:rStyle w:val="Hyperlink"/>
                 <w:noProof/>
               </w:rPr>
               <w:t>1.</w:t>
@@ -565,7 +536,7 @@
             </w:r>
             <w:r>
               <w:rPr>
-                <w:rStyle w:val="a8"/>
+                <w:rStyle w:val="Hyperlink"/>
                 <w:noProof/>
               </w:rPr>
               <w:t>ЦІЛІ ПРОЕКТУ</w:t>
@@ -622,7 +593,7 @@
         </w:p>
         <w:p>
           <w:pPr>
-            <w:pStyle w:val="21"/>
+            <w:pStyle w:val="TOC2"/>
             <w:tabs>
               <w:tab w:val="right" w:leader="dot" w:pos="9628"/>
             </w:tabs>
@@ -638,7 +609,7 @@
           <w:hyperlink w:anchor="_Toc84042435" w:history="1">
             <w:r>
               <w:rPr>
-                <w:rStyle w:val="a8"/>
+                <w:rStyle w:val="Hyperlink"/>
                 <w:noProof/>
                 <w:lang w:val="en-US"/>
               </w:rPr>
@@ -646,7 +617,7 @@
             </w:r>
             <w:r>
               <w:rPr>
-                <w:rStyle w:val="a8"/>
+                <w:rStyle w:val="Hyperlink"/>
                 <w:noProof/>
               </w:rPr>
               <w:t>Business drivers</w:t>
@@ -703,7 +674,7 @@
         </w:p>
         <w:p>
           <w:pPr>
-            <w:pStyle w:val="21"/>
+            <w:pStyle w:val="TOC2"/>
             <w:tabs>
               <w:tab w:val="right" w:leader="dot" w:pos="9628"/>
             </w:tabs>
@@ -719,7 +690,7 @@
           <w:hyperlink w:anchor="_Toc84042436" w:history="1">
             <w:r>
               <w:rPr>
-                <w:rStyle w:val="a8"/>
+                <w:rStyle w:val="Hyperlink"/>
                 <w:noProof/>
                 <w:lang w:val="en-US"/>
               </w:rPr>
@@ -727,14 +698,14 @@
             </w:r>
             <w:r>
               <w:rPr>
-                <w:rStyle w:val="a8"/>
+                <w:rStyle w:val="Hyperlink"/>
                 <w:noProof/>
               </w:rPr>
               <w:t>Business goal</w:t>
             </w:r>
             <w:r>
               <w:rPr>
-                <w:rStyle w:val="a8"/>
+                <w:rStyle w:val="Hyperlink"/>
                 <w:noProof/>
                 <w:lang w:val="en-US"/>
               </w:rPr>
@@ -792,7 +763,7 @@
         </w:p>
         <w:p>
           <w:pPr>
-            <w:pStyle w:val="21"/>
+            <w:pStyle w:val="TOC2"/>
             <w:tabs>
               <w:tab w:val="right" w:leader="dot" w:pos="9628"/>
             </w:tabs>
@@ -808,7 +779,7 @@
           <w:hyperlink w:anchor="_Toc84042437" w:history="1">
             <w:r>
               <w:rPr>
-                <w:rStyle w:val="a8"/>
+                <w:rStyle w:val="Hyperlink"/>
                 <w:noProof/>
                 <w:lang w:val="en-US"/>
               </w:rPr>
@@ -816,7 +787,7 @@
             </w:r>
             <w:r>
               <w:rPr>
-                <w:rStyle w:val="a8"/>
+                <w:rStyle w:val="Hyperlink"/>
                 <w:noProof/>
                 <w:lang w:val="ru-RU"/>
               </w:rPr>
@@ -824,7 +795,7 @@
             </w:r>
             <w:r>
               <w:rPr>
-                <w:rStyle w:val="a8"/>
+                <w:rStyle w:val="Hyperlink"/>
                 <w:noProof/>
                 <w:lang w:val="en-US"/>
               </w:rPr>
@@ -882,7 +853,7 @@
         </w:p>
         <w:p>
           <w:pPr>
-            <w:pStyle w:val="11"/>
+            <w:pStyle w:val="TOC1"/>
             <w:rPr>
               <w:rFonts w:asciiTheme="minorHAnsi" w:eastAsiaTheme="minorEastAsia" w:hAnsiTheme="minorHAnsi" w:cstheme="minorBidi"/>
               <w:bCs w:val="0"/>
@@ -895,7 +866,7 @@
           <w:hyperlink w:anchor="_Toc84042438" w:history="1">
             <w:r>
               <w:rPr>
-                <w:rStyle w:val="a8"/>
+                <w:rStyle w:val="Hyperlink"/>
                 <w:noProof/>
               </w:rPr>
               <w:t>2.</w:t>
@@ -913,7 +884,7 @@
             </w:r>
             <w:r>
               <w:rPr>
-                <w:rStyle w:val="a8"/>
+                <w:rStyle w:val="Hyperlink"/>
                 <w:noProof/>
               </w:rPr>
               <w:t>ГРАФ ЗВ'ЯЗКІВ</w:t>
@@ -970,7 +941,7 @@
         </w:p>
         <w:p>
           <w:pPr>
-            <w:pStyle w:val="11"/>
+            <w:pStyle w:val="TOC1"/>
             <w:rPr>
               <w:rFonts w:asciiTheme="minorHAnsi" w:eastAsiaTheme="minorEastAsia" w:hAnsiTheme="minorHAnsi" w:cstheme="minorBidi"/>
               <w:bCs w:val="0"/>
@@ -983,7 +954,7 @@
           <w:hyperlink w:anchor="_Toc84042439" w:history="1">
             <w:r>
               <w:rPr>
-                <w:rStyle w:val="a8"/>
+                <w:rStyle w:val="Hyperlink"/>
                 <w:noProof/>
               </w:rPr>
               <w:t>3.</w:t>
@@ -1001,7 +972,7 @@
             </w:r>
             <w:r>
               <w:rPr>
-                <w:rStyle w:val="a8"/>
+                <w:rStyle w:val="Hyperlink"/>
                 <w:noProof/>
                 <w:lang w:val="en-US"/>
               </w:rPr>
@@ -1009,7 +980,7 @@
             </w:r>
             <w:r>
               <w:rPr>
-                <w:rStyle w:val="a8"/>
+                <w:rStyle w:val="Hyperlink"/>
                 <w:noProof/>
               </w:rPr>
               <w:t>МАТРИЦЯ</w:t>
@@ -1066,7 +1037,7 @@
         </w:p>
         <w:p>
           <w:pPr>
-            <w:pStyle w:val="11"/>
+            <w:pStyle w:val="TOC1"/>
             <w:rPr>
               <w:rFonts w:asciiTheme="minorHAnsi" w:eastAsiaTheme="minorEastAsia" w:hAnsiTheme="minorHAnsi" w:cstheme="minorBidi"/>
               <w:bCs w:val="0"/>
@@ -1079,7 +1050,7 @@
           <w:hyperlink w:anchor="_Toc84042440" w:history="1">
             <w:r>
               <w:rPr>
-                <w:rStyle w:val="a8"/>
+                <w:rStyle w:val="Hyperlink"/>
                 <w:noProof/>
               </w:rPr>
               <w:t>4.</w:t>
@@ -1097,7 +1068,7 @@
             </w:r>
             <w:r>
               <w:rPr>
-                <w:rStyle w:val="a8"/>
+                <w:rStyle w:val="Hyperlink"/>
                 <w:noProof/>
               </w:rPr>
               <w:t>ЗАЦІКАВЛЕННЯ ТА ПРЕДСТАВЛЕННЯ</w:t>
@@ -1154,7 +1125,7 @@
         </w:p>
         <w:p>
           <w:pPr>
-            <w:pStyle w:val="21"/>
+            <w:pStyle w:val="TOC2"/>
             <w:tabs>
               <w:tab w:val="right" w:leader="dot" w:pos="9628"/>
             </w:tabs>
@@ -1170,7 +1141,7 @@
           <w:hyperlink w:anchor="_Toc84042441" w:history="1">
             <w:r>
               <w:rPr>
-                <w:rStyle w:val="a8"/>
+                <w:rStyle w:val="Hyperlink"/>
                 <w:noProof/>
                 <w:lang w:val="en-US"/>
               </w:rPr>
@@ -1178,14 +1149,14 @@
             </w:r>
             <w:r>
               <w:rPr>
-                <w:rStyle w:val="a8"/>
+                <w:rStyle w:val="Hyperlink"/>
                 <w:noProof/>
               </w:rPr>
               <w:t xml:space="preserve"> </w:t>
             </w:r>
             <w:r>
               <w:rPr>
-                <w:rStyle w:val="a8"/>
+                <w:rStyle w:val="Hyperlink"/>
                 <w:noProof/>
                 <w:lang w:val="en-US"/>
               </w:rPr>
@@ -1243,7 +1214,7 @@
         </w:p>
         <w:p>
           <w:pPr>
-            <w:pStyle w:val="21"/>
+            <w:pStyle w:val="TOC2"/>
             <w:tabs>
               <w:tab w:val="right" w:leader="dot" w:pos="9628"/>
             </w:tabs>
@@ -1259,7 +1230,7 @@
           <w:hyperlink w:anchor="_Toc84042442" w:history="1">
             <w:r>
               <w:rPr>
-                <w:rStyle w:val="a8"/>
+                <w:rStyle w:val="Hyperlink"/>
                 <w:noProof/>
                 <w:lang w:val="en-US"/>
               </w:rPr>
@@ -1267,14 +1238,14 @@
             </w:r>
             <w:r>
               <w:rPr>
-                <w:rStyle w:val="a8"/>
+                <w:rStyle w:val="Hyperlink"/>
                 <w:noProof/>
               </w:rPr>
               <w:t xml:space="preserve"> </w:t>
             </w:r>
             <w:r>
               <w:rPr>
-                <w:rStyle w:val="a8"/>
+                <w:rStyle w:val="Hyperlink"/>
                 <w:noProof/>
                 <w:lang w:val="en-US"/>
               </w:rPr>
@@ -1282,7 +1253,7 @@
             </w:r>
             <w:r>
               <w:rPr>
-                <w:rStyle w:val="a8"/>
+                <w:rStyle w:val="Hyperlink"/>
                 <w:noProof/>
               </w:rPr>
               <w:t>:</w:t>
@@ -1339,7 +1310,7 @@
         </w:p>
         <w:p>
           <w:pPr>
-            <w:pStyle w:val="21"/>
+            <w:pStyle w:val="TOC2"/>
             <w:tabs>
               <w:tab w:val="right" w:leader="dot" w:pos="9628"/>
             </w:tabs>
@@ -1355,7 +1326,7 @@
           <w:hyperlink w:anchor="_Toc84042443" w:history="1">
             <w:r>
               <w:rPr>
-                <w:rStyle w:val="a8"/>
+                <w:rStyle w:val="Hyperlink"/>
                 <w:noProof/>
                 <w:lang w:val="en-US"/>
               </w:rPr>
@@ -1413,7 +1384,7 @@
         </w:p>
         <w:p>
           <w:pPr>
-            <w:pStyle w:val="21"/>
+            <w:pStyle w:val="TOC2"/>
             <w:tabs>
               <w:tab w:val="right" w:leader="dot" w:pos="9628"/>
             </w:tabs>
@@ -1429,7 +1400,7 @@
           <w:hyperlink w:anchor="_Toc84042444" w:history="1">
             <w:r>
               <w:rPr>
-                <w:rStyle w:val="a8"/>
+                <w:rStyle w:val="Hyperlink"/>
                 <w:noProof/>
                 <w:lang w:val="en-US"/>
               </w:rPr>
@@ -1487,7 +1458,7 @@
         </w:p>
         <w:p>
           <w:pPr>
-            <w:pStyle w:val="21"/>
+            <w:pStyle w:val="TOC2"/>
             <w:tabs>
               <w:tab w:val="right" w:leader="dot" w:pos="9628"/>
             </w:tabs>
@@ -1503,7 +1474,7 @@
           <w:hyperlink w:anchor="_Toc84042445" w:history="1">
             <w:r>
               <w:rPr>
-                <w:rStyle w:val="a8"/>
+                <w:rStyle w:val="Hyperlink"/>
                 <w:noProof/>
                 <w:lang w:val="en-US"/>
               </w:rPr>
@@ -1561,7 +1532,7 @@
         </w:p>
         <w:p>
           <w:pPr>
-            <w:pStyle w:val="11"/>
+            <w:pStyle w:val="TOC1"/>
             <w:rPr>
               <w:rFonts w:asciiTheme="minorHAnsi" w:eastAsiaTheme="minorEastAsia" w:hAnsiTheme="minorHAnsi" w:cstheme="minorBidi"/>
               <w:bCs w:val="0"/>
@@ -1574,7 +1545,7 @@
           <w:hyperlink w:anchor="_Toc84042446" w:history="1">
             <w:r>
               <w:rPr>
-                <w:rStyle w:val="a8"/>
+                <w:rStyle w:val="Hyperlink"/>
                 <w:noProof/>
                 <w:lang w:val="ru-RU"/>
               </w:rPr>
@@ -1593,7 +1564,7 @@
             </w:r>
             <w:r>
               <w:rPr>
-                <w:rStyle w:val="a8"/>
+                <w:rStyle w:val="Hyperlink"/>
                 <w:noProof/>
                 <w:lang w:val="ru-RU"/>
               </w:rPr>
@@ -1651,7 +1622,7 @@
         </w:p>
         <w:p>
           <w:pPr>
-            <w:pStyle w:val="11"/>
+            <w:pStyle w:val="TOC1"/>
             <w:rPr>
               <w:rFonts w:asciiTheme="minorHAnsi" w:eastAsiaTheme="minorEastAsia" w:hAnsiTheme="minorHAnsi" w:cstheme="minorBidi"/>
               <w:bCs w:val="0"/>
@@ -1664,7 +1635,7 @@
           <w:hyperlink w:anchor="_Toc84042447" w:history="1">
             <w:r>
               <w:rPr>
-                <w:rStyle w:val="a8"/>
+                <w:rStyle w:val="Hyperlink"/>
                 <w:noProof/>
               </w:rPr>
               <w:t>6.</w:t>
@@ -1682,7 +1653,7 @@
             </w:r>
             <w:r>
               <w:rPr>
-                <w:rStyle w:val="a8"/>
+                <w:rStyle w:val="Hyperlink"/>
                 <w:noProof/>
               </w:rPr>
               <w:t>ІСТОРІЇ КОРИСТУВАЧА</w:t>
@@ -1739,7 +1710,7 @@
         </w:p>
         <w:p>
           <w:pPr>
-            <w:pStyle w:val="11"/>
+            <w:pStyle w:val="TOC1"/>
             <w:rPr>
               <w:rFonts w:asciiTheme="minorHAnsi" w:eastAsiaTheme="minorEastAsia" w:hAnsiTheme="minorHAnsi" w:cstheme="minorBidi"/>
               <w:bCs w:val="0"/>
@@ -1752,7 +1723,7 @@
           <w:hyperlink w:anchor="_Toc84042448" w:history="1">
             <w:r>
               <w:rPr>
-                <w:rStyle w:val="a8"/>
+                <w:rStyle w:val="Hyperlink"/>
                 <w:noProof/>
               </w:rPr>
               <w:t>7.</w:t>
@@ -1770,7 +1741,7 @@
             </w:r>
             <w:r>
               <w:rPr>
-                <w:rStyle w:val="a8"/>
+                <w:rStyle w:val="Hyperlink"/>
                 <w:noProof/>
               </w:rPr>
               <w:t>НЕФУНКЦІОНАЛЬНІ ВИМОГИ У ВИГЛЯДІ QUALITY ATTRIBUTE SCENARIOS</w:t>
@@ -1827,7 +1798,7 @@
         </w:p>
         <w:p>
           <w:pPr>
-            <w:pStyle w:val="21"/>
+            <w:pStyle w:val="TOC2"/>
             <w:tabs>
               <w:tab w:val="right" w:leader="dot" w:pos="9628"/>
             </w:tabs>
@@ -1843,7 +1814,7 @@
           <w:hyperlink w:anchor="_Toc84042449" w:history="1">
             <w:r>
               <w:rPr>
-                <w:rStyle w:val="a8"/>
+                <w:rStyle w:val="Hyperlink"/>
                 <w:noProof/>
                 <w:lang w:val="en-US"/>
               </w:rPr>
@@ -1901,7 +1872,7 @@
         </w:p>
         <w:p>
           <w:pPr>
-            <w:pStyle w:val="21"/>
+            <w:pStyle w:val="TOC2"/>
             <w:tabs>
               <w:tab w:val="right" w:leader="dot" w:pos="9628"/>
             </w:tabs>
@@ -1917,7 +1888,7 @@
           <w:hyperlink w:anchor="_Toc84042450" w:history="1">
             <w:r>
               <w:rPr>
-                <w:rStyle w:val="a8"/>
+                <w:rStyle w:val="Hyperlink"/>
                 <w:noProof/>
                 <w:lang w:val="en-US"/>
               </w:rPr>
@@ -1975,7 +1946,7 @@
         </w:p>
         <w:p>
           <w:pPr>
-            <w:pStyle w:val="21"/>
+            <w:pStyle w:val="TOC2"/>
             <w:tabs>
               <w:tab w:val="right" w:leader="dot" w:pos="9628"/>
             </w:tabs>
@@ -1991,7 +1962,7 @@
           <w:hyperlink w:anchor="_Toc84042451" w:history="1">
             <w:r>
               <w:rPr>
-                <w:rStyle w:val="a8"/>
+                <w:rStyle w:val="Hyperlink"/>
                 <w:noProof/>
                 <w:lang w:val="en-US"/>
               </w:rPr>
@@ -2078,7 +2049,7 @@
     </w:p>
     <w:p>
       <w:pPr>
-        <w:pStyle w:val="1"/>
+        <w:pStyle w:val="Heading1"/>
       </w:pPr>
       <w:bookmarkStart w:id="0" w:name="_Toc84042434"/>
       <w:r>
@@ -2100,7 +2071,7 @@
     </w:p>
     <w:p>
       <w:pPr>
-        <w:pStyle w:val="2"/>
+        <w:pStyle w:val="Heading2"/>
       </w:pPr>
       <w:bookmarkStart w:id="1" w:name="_Toc84042435"/>
       <w:r>
@@ -2109,24 +2080,14 @@
         </w:rPr>
         <w:t xml:space="preserve">a. </w:t>
       </w:r>
-      <w:proofErr w:type="spellStart"/>
-      <w:r>
-        <w:t>Business</w:t>
-      </w:r>
-      <w:proofErr w:type="spellEnd"/>
-      <w:r>
-        <w:t xml:space="preserve"> </w:t>
-      </w:r>
-      <w:proofErr w:type="spellStart"/>
-      <w:r>
-        <w:t>drivers</w:t>
+      <w:r>
+        <w:t>Business drivers</w:t>
       </w:r>
       <w:bookmarkEnd w:id="1"/>
-      <w:proofErr w:type="spellEnd"/>
     </w:p>
     <w:p>
       <w:pPr>
-        <w:pStyle w:val="a0"/>
+        <w:pStyle w:val="ListParagraph"/>
         <w:numPr>
           <w:ilvl w:val="0"/>
           <w:numId w:val="2"/>
@@ -2194,7 +2155,7 @@
     </w:p>
     <w:p>
       <w:pPr>
-        <w:pStyle w:val="a0"/>
+        <w:pStyle w:val="ListParagraph"/>
         <w:numPr>
           <w:ilvl w:val="0"/>
           <w:numId w:val="2"/>
@@ -2224,7 +2185,7 @@
     </w:p>
     <w:p>
       <w:pPr>
-        <w:pStyle w:val="a0"/>
+        <w:pStyle w:val="ListParagraph"/>
         <w:numPr>
           <w:ilvl w:val="0"/>
           <w:numId w:val="2"/>
@@ -2264,13 +2225,13 @@
     </w:p>
     <w:p>
       <w:pPr>
-        <w:pStyle w:val="a0"/>
+        <w:pStyle w:val="ListParagraph"/>
         <w:ind w:firstLine="0"/>
       </w:pPr>
     </w:p>
     <w:p>
       <w:pPr>
-        <w:pStyle w:val="2"/>
+        <w:pStyle w:val="Heading2"/>
         <w:rPr>
           <w:lang w:val="en-US"/>
         </w:rPr>
@@ -2282,19 +2243,9 @@
         </w:rPr>
         <w:t xml:space="preserve">b. </w:t>
       </w:r>
-      <w:proofErr w:type="spellStart"/>
-      <w:r>
-        <w:t>Business</w:t>
-      </w:r>
-      <w:proofErr w:type="spellEnd"/>
-      <w:r>
-        <w:t xml:space="preserve"> </w:t>
-      </w:r>
-      <w:proofErr w:type="spellStart"/>
-      <w:r>
-        <w:t>goal</w:t>
-      </w:r>
-      <w:proofErr w:type="spellEnd"/>
+      <w:r>
+        <w:t>Business goal</w:t>
+      </w:r>
       <w:r>
         <w:rPr>
           <w:lang w:val="en-US"/>
@@ -2305,7 +2256,7 @@
     </w:p>
     <w:p>
       <w:pPr>
-        <w:pStyle w:val="a0"/>
+        <w:pStyle w:val="ListParagraph"/>
         <w:numPr>
           <w:ilvl w:val="0"/>
           <w:numId w:val="3"/>
@@ -2347,7 +2298,7 @@
     </w:p>
     <w:p>
       <w:pPr>
-        <w:pStyle w:val="2"/>
+        <w:pStyle w:val="Heading2"/>
         <w:rPr>
           <w:lang w:val="ru-RU"/>
         </w:rPr>
@@ -2381,7 +2332,7 @@
     </w:p>
     <w:p>
       <w:pPr>
-        <w:pStyle w:val="a0"/>
+        <w:pStyle w:val="ListParagraph"/>
         <w:numPr>
           <w:ilvl w:val="0"/>
           <w:numId w:val="4"/>
@@ -2409,7 +2360,7 @@
     </w:p>
     <w:p>
       <w:pPr>
-        <w:pStyle w:val="a0"/>
+        <w:pStyle w:val="ListParagraph"/>
         <w:numPr>
           <w:ilvl w:val="0"/>
           <w:numId w:val="4"/>
@@ -2452,7 +2403,7 @@
     </w:p>
     <w:p>
       <w:pPr>
-        <w:pStyle w:val="1"/>
+        <w:pStyle w:val="Heading1"/>
       </w:pPr>
       <w:bookmarkStart w:id="4" w:name="_Toc84042438"/>
       <w:r>
@@ -2804,7 +2755,7 @@
                         <w:txbxContent>
                           <w:p>
                             <w:pPr>
-                              <w:pStyle w:val="a0"/>
+                              <w:pStyle w:val="ListParagraph"/>
                               <w:ind w:left="0" w:firstLine="0"/>
                               <w:jc w:val="center"/>
                               <w:rPr>
@@ -2862,7 +2813,7 @@
                   <w:txbxContent>
                     <w:p>
                       <w:pPr>
-                        <w:pStyle w:val="a0"/>
+                        <w:pStyle w:val="ListParagraph"/>
                         <w:ind w:left="0" w:firstLine="0"/>
                         <w:jc w:val="center"/>
                         <w:rPr>
@@ -3614,7 +3565,7 @@
     </w:p>
     <w:p>
       <w:pPr>
-        <w:pStyle w:val="1"/>
+        <w:pStyle w:val="Heading1"/>
       </w:pPr>
       <w:bookmarkStart w:id="5" w:name="_Toc84042439"/>
       <w:r>
@@ -3631,7 +3582,7 @@
     </w:p>
     <w:tbl>
       <w:tblPr>
-        <w:tblStyle w:val="a4"/>
+        <w:tblStyle w:val="TableGrid"/>
         <w:tblW w:w="10632" w:type="dxa"/>
         <w:tblInd w:w="-714" w:type="dxa"/>
         <w:tblLook w:val="04A0" w:firstRow="1" w:lastRow="0" w:firstColumn="1" w:lastColumn="0" w:noHBand="0" w:noVBand="1"/>
@@ -3925,23 +3876,7 @@
                 <w:sz w:val="24"/>
                 <w:szCs w:val="24"/>
               </w:rPr>
-              <w:t>Ковальчук-</w:t>
-            </w:r>
-            <w:proofErr w:type="spellStart"/>
-            <w:r>
-              <w:rPr>
-                <w:sz w:val="24"/>
-                <w:szCs w:val="24"/>
-              </w:rPr>
-              <w:t>Химюк</w:t>
-            </w:r>
-            <w:proofErr w:type="spellEnd"/>
-            <w:r>
-              <w:rPr>
-                <w:sz w:val="24"/>
-                <w:szCs w:val="24"/>
-              </w:rPr>
-              <w:t xml:space="preserve"> Л.О.</w:t>
+              <w:t>Ковальчук-Химюк Л.О.</w:t>
             </w:r>
           </w:p>
         </w:tc>
@@ -4052,7 +3987,6 @@
                 <w:szCs w:val="24"/>
               </w:rPr>
             </w:pPr>
-            <w:proofErr w:type="spellStart"/>
             <w:r>
               <w:rPr>
                 <w:sz w:val="24"/>
@@ -4060,7 +3994,6 @@
               </w:rPr>
               <w:t>Бурлаченко</w:t>
             </w:r>
-            <w:proofErr w:type="spellEnd"/>
           </w:p>
           <w:p>
             <w:pPr>
@@ -5779,14 +5712,7 @@
                 <w:sz w:val="22"/>
                 <w:szCs w:val="22"/>
               </w:rPr>
-              <w:t xml:space="preserve">Тестування </w:t>
-            </w:r>
-            <w:r>
-              <w:rPr>
-                <w:sz w:val="22"/>
-                <w:szCs w:val="22"/>
-              </w:rPr>
-              <w:t>веб-застосунку</w:t>
+              <w:t>Тестування веб-застосунку</w:t>
             </w:r>
             <w:r>
               <w:rPr>
@@ -6008,14 +5934,7 @@
                 <w:sz w:val="22"/>
                 <w:szCs w:val="22"/>
               </w:rPr>
-              <w:t xml:space="preserve">Розгортання </w:t>
-            </w:r>
-            <w:r>
-              <w:rPr>
-                <w:sz w:val="22"/>
-                <w:szCs w:val="22"/>
-              </w:rPr>
-              <w:t>веб-застосунку</w:t>
+              <w:t>Розгортання веб-застосунку</w:t>
             </w:r>
             <w:r>
               <w:rPr>
@@ -6225,7 +6144,7 @@
     </w:p>
     <w:p>
       <w:pPr>
-        <w:pStyle w:val="1"/>
+        <w:pStyle w:val="Heading1"/>
       </w:pPr>
       <w:bookmarkStart w:id="6" w:name="_Toc84042440"/>
       <w:r>
@@ -6236,7 +6155,7 @@
     </w:p>
     <w:p>
       <w:pPr>
-        <w:pStyle w:val="2"/>
+        <w:pStyle w:val="Heading2"/>
         <w:rPr>
           <w:lang w:val="en-US"/>
         </w:rPr>
@@ -6316,7 +6235,7 @@
     </w:p>
     <w:p>
       <w:pPr>
-        <w:pStyle w:val="2"/>
+        <w:pStyle w:val="Heading2"/>
       </w:pPr>
       <w:bookmarkStart w:id="8" w:name="_Toc84042442"/>
       <w:r>
@@ -6378,34 +6297,25 @@
     </w:p>
     <w:p>
       <w:pPr>
-        <w:pStyle w:val="2"/>
+        <w:pStyle w:val="Heading2"/>
+      </w:pPr>
+      <w:bookmarkStart w:id="9" w:name="_Toc84042443"/>
+      <w:r>
         <w:rPr>
           <w:lang w:val="en-US"/>
         </w:rPr>
-      </w:pPr>
-      <w:bookmarkStart w:id="9" w:name="_Toc84042443"/>
+        <w:t>Design</w:t>
+      </w:r>
+      <w:r>
+        <w:t xml:space="preserve"> </w:t>
+      </w:r>
       <w:r>
         <w:rPr>
           <w:lang w:val="en-US"/>
         </w:rPr>
-        <w:t>Design</w:t>
-      </w:r>
-      <w:r>
-        <w:rPr>
-          <w:lang w:val="en-US"/>
-        </w:rPr>
-        <w:t xml:space="preserve"> </w:t>
-      </w:r>
-      <w:r>
-        <w:rPr>
-          <w:lang w:val="en-US"/>
-        </w:rPr>
         <w:t>Engineer</w:t>
       </w:r>
       <w:r>
-        <w:rPr>
-          <w:lang w:val="en-US"/>
-        </w:rPr>
         <w:t>:</w:t>
       </w:r>
       <w:bookmarkEnd w:id="9"/>
@@ -6418,27 +6328,21 @@
         <w:t>Concerns</w:t>
       </w:r>
       <w:r>
+        <w:t>:</w:t>
+      </w:r>
+      <w:r>
+        <w:t xml:space="preserve"> </w:t>
+      </w:r>
+      <w:r>
+        <w:t xml:space="preserve">створення </w:t>
+      </w:r>
+      <w:r>
         <w:rPr>
           <w:lang w:val="en-US"/>
         </w:rPr>
-        <w:t>:</w:t>
-      </w:r>
-      <w:r>
-        <w:t xml:space="preserve"> </w:t>
-      </w:r>
-      <w:r>
-        <w:t xml:space="preserve">створення </w:t>
-      </w:r>
-      <w:r>
-        <w:rPr>
-          <w:lang w:val="en-US"/>
-        </w:rPr>
         <w:t>WEB</w:t>
       </w:r>
       <w:r>
-        <w:rPr>
-          <w:lang w:val="en-US"/>
-        </w:rPr>
         <w:t>-</w:t>
       </w:r>
       <w:r>
@@ -6493,7 +6397,7 @@
     </w:p>
     <w:p>
       <w:pPr>
-        <w:pStyle w:val="2"/>
+        <w:pStyle w:val="Heading2"/>
         <w:rPr>
           <w:lang w:val="en-US"/>
         </w:rPr>
@@ -6559,18 +6463,16 @@
       <w:r>
         <w:t xml:space="preserve"> </w:t>
       </w:r>
-      <w:proofErr w:type="spellStart"/>
       <w:r>
         <w:rPr>
           <w:lang w:val="en-US"/>
         </w:rPr>
         <w:t>PostgresDB</w:t>
       </w:r>
-      <w:proofErr w:type="spellEnd"/>
     </w:p>
     <w:p>
       <w:pPr>
-        <w:pStyle w:val="2"/>
+        <w:pStyle w:val="Heading2"/>
         <w:rPr>
           <w:lang w:val="en-US"/>
         </w:rPr>
@@ -6593,18 +6495,18 @@
     <w:p>
       <w:pPr>
         <w:rPr>
-          <w:lang w:val="ru-RU"/>
-        </w:rPr>
-      </w:pPr>
-      <w:r>
-        <w:rPr>
           <w:lang w:val="en-US"/>
         </w:rPr>
+      </w:pPr>
+      <w:r>
+        <w:rPr>
+          <w:lang w:val="en-US"/>
+        </w:rPr>
         <w:t>Concerns</w:t>
       </w:r>
       <w:r>
         <w:rPr>
-          <w:lang w:val="ru-RU"/>
+          <w:lang w:val="en-US"/>
         </w:rPr>
         <w:t>:</w:t>
       </w:r>
@@ -6648,7 +6550,7 @@
     </w:p>
     <w:p>
       <w:pPr>
-        <w:pStyle w:val="1"/>
+        <w:pStyle w:val="Heading1"/>
         <w:rPr>
           <w:lang w:val="ru-RU"/>
         </w:rPr>
@@ -8219,7 +8121,7 @@
     </w:p>
     <w:p>
       <w:pPr>
-        <w:pStyle w:val="1"/>
+        <w:pStyle w:val="Heading1"/>
       </w:pPr>
       <w:bookmarkStart w:id="13" w:name="_Toc84042447"/>
       <w:r>
@@ -8250,14 +8152,12 @@
         </w:rPr>
         <w:t xml:space="preserve"> </w:t>
       </w:r>
-      <w:proofErr w:type="spellStart"/>
       <w:r>
         <w:rPr>
           <w:lang w:val="en-US"/>
         </w:rPr>
         <w:t>Ws</w:t>
       </w:r>
-      <w:proofErr w:type="spellEnd"/>
       <w:r>
         <w:t xml:space="preserve"> шаблон:</w:t>
       </w:r>
@@ -8302,7 +8202,6 @@
           <w:lang w:eastAsia="uk-UA"/>
         </w:rPr>
       </w:pPr>
-      <w:proofErr w:type="spellStart"/>
       <w:r>
         <w:rPr>
           <w:rFonts w:ascii="Courier New" w:eastAsia="Times New Roman" w:hAnsi="Courier New" w:cs="Courier New"/>
@@ -8312,187 +8211,7 @@
           <w:szCs w:val="21"/>
           <w:lang w:eastAsia="uk-UA"/>
         </w:rPr>
-        <w:t>As</w:t>
-      </w:r>
-      <w:proofErr w:type="spellEnd"/>
-      <w:r>
-        <w:rPr>
-          <w:rFonts w:ascii="Courier New" w:eastAsia="Times New Roman" w:hAnsi="Courier New" w:cs="Courier New"/>
-          <w:bCs w:val="0"/>
-          <w:color w:val="000000"/>
-          <w:sz w:val="21"/>
-          <w:szCs w:val="21"/>
-          <w:lang w:eastAsia="uk-UA"/>
-        </w:rPr>
-        <w:t xml:space="preserve"> &lt;</w:t>
-      </w:r>
-      <w:proofErr w:type="spellStart"/>
-      <w:r>
-        <w:rPr>
-          <w:rFonts w:ascii="Courier New" w:eastAsia="Times New Roman" w:hAnsi="Courier New" w:cs="Courier New"/>
-          <w:bCs w:val="0"/>
-          <w:color w:val="000000"/>
-          <w:sz w:val="21"/>
-          <w:szCs w:val="21"/>
-          <w:lang w:eastAsia="uk-UA"/>
-        </w:rPr>
-        <w:t>who</w:t>
-      </w:r>
-      <w:proofErr w:type="spellEnd"/>
-      <w:r>
-        <w:rPr>
-          <w:rFonts w:ascii="Courier New" w:eastAsia="Times New Roman" w:hAnsi="Courier New" w:cs="Courier New"/>
-          <w:bCs w:val="0"/>
-          <w:color w:val="000000"/>
-          <w:sz w:val="21"/>
-          <w:szCs w:val="21"/>
-          <w:lang w:eastAsia="uk-UA"/>
-        </w:rPr>
-        <w:t>&gt; &lt;</w:t>
-      </w:r>
-      <w:proofErr w:type="spellStart"/>
-      <w:r>
-        <w:rPr>
-          <w:rFonts w:ascii="Courier New" w:eastAsia="Times New Roman" w:hAnsi="Courier New" w:cs="Courier New"/>
-          <w:bCs w:val="0"/>
-          <w:color w:val="000000"/>
-          <w:sz w:val="21"/>
-          <w:szCs w:val="21"/>
-          <w:lang w:eastAsia="uk-UA"/>
-        </w:rPr>
-        <w:t>when</w:t>
-      </w:r>
-      <w:proofErr w:type="spellEnd"/>
-      <w:r>
-        <w:rPr>
-          <w:rFonts w:ascii="Courier New" w:eastAsia="Times New Roman" w:hAnsi="Courier New" w:cs="Courier New"/>
-          <w:bCs w:val="0"/>
-          <w:color w:val="000000"/>
-          <w:sz w:val="21"/>
-          <w:szCs w:val="21"/>
-          <w:lang w:eastAsia="uk-UA"/>
-        </w:rPr>
-        <w:t>&gt; &lt;</w:t>
-      </w:r>
-      <w:proofErr w:type="spellStart"/>
-      <w:r>
-        <w:rPr>
-          <w:rFonts w:ascii="Courier New" w:eastAsia="Times New Roman" w:hAnsi="Courier New" w:cs="Courier New"/>
-          <w:bCs w:val="0"/>
-          <w:color w:val="000000"/>
-          <w:sz w:val="21"/>
-          <w:szCs w:val="21"/>
-          <w:lang w:eastAsia="uk-UA"/>
-        </w:rPr>
-        <w:t>where</w:t>
-      </w:r>
-      <w:proofErr w:type="spellEnd"/>
-      <w:r>
-        <w:rPr>
-          <w:rFonts w:ascii="Courier New" w:eastAsia="Times New Roman" w:hAnsi="Courier New" w:cs="Courier New"/>
-          <w:bCs w:val="0"/>
-          <w:color w:val="000000"/>
-          <w:sz w:val="21"/>
-          <w:szCs w:val="21"/>
-          <w:lang w:eastAsia="uk-UA"/>
-        </w:rPr>
-        <w:t xml:space="preserve">&gt;, I </w:t>
-      </w:r>
-      <w:proofErr w:type="spellStart"/>
-      <w:r>
-        <w:rPr>
-          <w:rFonts w:ascii="Courier New" w:eastAsia="Times New Roman" w:hAnsi="Courier New" w:cs="Courier New"/>
-          <w:bCs w:val="0"/>
-          <w:color w:val="000000"/>
-          <w:sz w:val="21"/>
-          <w:szCs w:val="21"/>
-          <w:lang w:eastAsia="uk-UA"/>
-        </w:rPr>
-        <w:t>want</w:t>
-      </w:r>
-      <w:proofErr w:type="spellEnd"/>
-      <w:r>
-        <w:rPr>
-          <w:rFonts w:ascii="Courier New" w:eastAsia="Times New Roman" w:hAnsi="Courier New" w:cs="Courier New"/>
-          <w:bCs w:val="0"/>
-          <w:color w:val="000000"/>
-          <w:sz w:val="21"/>
-          <w:szCs w:val="21"/>
-          <w:lang w:eastAsia="uk-UA"/>
-        </w:rPr>
-        <w:t xml:space="preserve"> &lt;</w:t>
-      </w:r>
-      <w:proofErr w:type="spellStart"/>
-      <w:r>
-        <w:rPr>
-          <w:rFonts w:ascii="Courier New" w:eastAsia="Times New Roman" w:hAnsi="Courier New" w:cs="Courier New"/>
-          <w:bCs w:val="0"/>
-          <w:color w:val="000000"/>
-          <w:sz w:val="21"/>
-          <w:szCs w:val="21"/>
-          <w:lang w:eastAsia="uk-UA"/>
-        </w:rPr>
-        <w:t>what</w:t>
-      </w:r>
-      <w:proofErr w:type="spellEnd"/>
-      <w:r>
-        <w:rPr>
-          <w:rFonts w:ascii="Courier New" w:eastAsia="Times New Roman" w:hAnsi="Courier New" w:cs="Courier New"/>
-          <w:bCs w:val="0"/>
-          <w:color w:val="000000"/>
-          <w:sz w:val="21"/>
-          <w:szCs w:val="21"/>
-          <w:lang w:eastAsia="uk-UA"/>
-        </w:rPr>
-        <w:t xml:space="preserve">&gt; </w:t>
-      </w:r>
-      <w:proofErr w:type="spellStart"/>
-      <w:r>
-        <w:rPr>
-          <w:rFonts w:ascii="Courier New" w:eastAsia="Times New Roman" w:hAnsi="Courier New" w:cs="Courier New"/>
-          <w:bCs w:val="0"/>
-          <w:color w:val="000000"/>
-          <w:sz w:val="21"/>
-          <w:szCs w:val="21"/>
-          <w:lang w:eastAsia="uk-UA"/>
-        </w:rPr>
-        <w:t>because</w:t>
-      </w:r>
-      <w:proofErr w:type="spellEnd"/>
-      <w:r>
-        <w:rPr>
-          <w:rFonts w:ascii="Courier New" w:eastAsia="Times New Roman" w:hAnsi="Courier New" w:cs="Courier New"/>
-          <w:bCs w:val="0"/>
-          <w:color w:val="000000"/>
-          <w:sz w:val="21"/>
-          <w:szCs w:val="21"/>
-          <w:lang w:eastAsia="uk-UA"/>
-        </w:rPr>
-        <w:t xml:space="preserve"> &lt;</w:t>
-      </w:r>
-      <w:proofErr w:type="spellStart"/>
-      <w:r>
-        <w:rPr>
-          <w:rFonts w:ascii="Courier New" w:eastAsia="Times New Roman" w:hAnsi="Courier New" w:cs="Courier New"/>
-          <w:bCs w:val="0"/>
-          <w:color w:val="000000"/>
-          <w:sz w:val="21"/>
-          <w:szCs w:val="21"/>
-          <w:lang w:eastAsia="uk-UA"/>
-        </w:rPr>
-        <w:t>why</w:t>
-      </w:r>
-      <w:proofErr w:type="spellEnd"/>
-      <w:r>
-        <w:rPr>
-          <w:rFonts w:ascii="Courier New" w:eastAsia="Times New Roman" w:hAnsi="Courier New" w:cs="Courier New"/>
-          <w:bCs w:val="0"/>
-          <w:color w:val="000000"/>
-          <w:sz w:val="21"/>
-          <w:szCs w:val="21"/>
-          <w:lang w:eastAsia="uk-UA"/>
-        </w:rPr>
-        <w:t>&gt;</w:t>
+        <w:t>As &lt;who&gt; &lt;when&gt; &lt;where&gt;, I want &lt;what&gt; because &lt;why&gt;</w:t>
       </w:r>
     </w:p>
     <w:p/>
@@ -8508,30 +8227,18 @@
     </w:p>
     <w:p>
       <w:r>
-        <w:t>Як, відправник, після реєстрації відправлення на сайті,</w:t>
-      </w:r>
-      <w:r>
-        <w:t xml:space="preserve"> я хочу отримати накладну з номером відправлення і вартістю послуги, щоб поділитися цією інформацією з отримувачем.</w:t>
+        <w:t>Як, відправник, після реєстрації відправлення на сайті, я хочу отримати накладну з номером відправлення і вартістю послуги, щоб поділитися цією інформацією з отримувачем.</w:t>
       </w:r>
     </w:p>
     <w:p>
       <w:r>
-        <w:t xml:space="preserve">Як, </w:t>
-      </w:r>
-      <w:r>
-        <w:t>о</w:t>
+        <w:t>Як, о</w:t>
       </w:r>
       <w:r>
         <w:t>держувач</w:t>
       </w:r>
       <w:r>
-        <w:t>, після реєстрації відправлення на сайті,</w:t>
-      </w:r>
-      <w:r>
-        <w:t xml:space="preserve"> я </w:t>
-      </w:r>
-      <w:r>
-        <w:t>хочу мати змогу відслідковувати статус мого відправлення, для зручності.</w:t>
+        <w:t>, після реєстрації відправлення на сайті, я хочу мати змогу відслідковувати статус мого відправлення, для зручності.</w:t>
       </w:r>
     </w:p>
     <w:p>
@@ -8539,39 +8246,12 @@
         <w:t xml:space="preserve"> </w:t>
       </w:r>
       <w:r>
-        <w:t xml:space="preserve">Як, </w:t>
-      </w:r>
-      <w:r>
-        <w:t>одержувач</w:t>
-      </w:r>
-      <w:r>
-        <w:t xml:space="preserve">, після реєстрації відправлення на сайті, я хочу отримати </w:t>
-      </w:r>
-      <w:r>
-        <w:t>номер</w:t>
-      </w:r>
-      <w:r>
-        <w:t xml:space="preserve"> відправлення і вартіст</w:t>
-      </w:r>
-      <w:r>
-        <w:t>ь</w:t>
-      </w:r>
-      <w:r>
-        <w:t xml:space="preserve"> послуги, щоб </w:t>
-      </w:r>
-      <w:r>
-        <w:t>підготуватися до приходу у відділення</w:t>
-      </w:r>
-      <w:r>
-        <w:t>.</w:t>
+        <w:t>Як, одержувач, після реєстрації відправлення на сайті, я хочу отримати номер відправлення і вартість послуги, щоб підготуватися до приходу у відділення.</w:t>
       </w:r>
     </w:p>
     <w:p>
       <w:r>
-        <w:t xml:space="preserve">Як, одержувач, після оплати послуг доставки, я хочу отримати квитанцію з інформацією про відправлення і вартістю послуги, </w:t>
-      </w:r>
-      <w:r>
-        <w:t>для звітності.</w:t>
+        <w:t>Як, одержувач, після оплати послуг доставки, я хочу отримати квитанцію з інформацією про відправлення і вартістю послуги, для звітності.</w:t>
       </w:r>
     </w:p>
     <w:p/>
@@ -8588,7 +8268,7 @@
     </w:p>
     <w:p>
       <w:pPr>
-        <w:pStyle w:val="1"/>
+        <w:pStyle w:val="Heading1"/>
       </w:pPr>
       <w:bookmarkStart w:id="14" w:name="_Toc84042448"/>
       <w:r>
@@ -8599,7 +8279,7 @@
     </w:p>
     <w:p>
       <w:pPr>
-        <w:pStyle w:val="2"/>
+        <w:pStyle w:val="Heading2"/>
         <w:rPr>
           <w:lang w:val="en-US"/>
         </w:rPr>
@@ -8615,7 +8295,7 @@
     </w:p>
     <w:tbl>
       <w:tblPr>
-        <w:tblStyle w:val="a4"/>
+        <w:tblStyle w:val="TableGrid"/>
         <w:tblW w:w="0" w:type="auto"/>
         <w:tblLook w:val="04A0" w:firstRow="1" w:lastRow="0" w:firstColumn="1" w:lastColumn="0" w:noHBand="0" w:noVBand="1"/>
       </w:tblPr>
@@ -8680,7 +8360,7 @@
           </w:tcPr>
           <w:p>
             <w:pPr>
-              <w:pStyle w:val="a6"/>
+              <w:pStyle w:val="NoSpacing"/>
               <w:rPr>
                 <w:lang w:val="en-US"/>
               </w:rPr>
@@ -8699,16 +8379,10 @@
           </w:tcPr>
           <w:p>
             <w:pPr>
-              <w:pStyle w:val="a6"/>
-              <w:rPr>
-                <w:lang w:val="en-US"/>
-              </w:rPr>
-            </w:pPr>
-            <w:r>
-              <w:rPr>
-                <w:lang w:val="en-US"/>
-              </w:rPr>
-              <w:t>End user</w:t>
+              <w:pStyle w:val="NoSpacing"/>
+            </w:pPr>
+            <w:r>
+              <w:t>Кінцевий користувач</w:t>
             </w:r>
           </w:p>
         </w:tc>
@@ -8720,7 +8394,7 @@
           </w:tcPr>
           <w:p>
             <w:pPr>
-              <w:pStyle w:val="a6"/>
+              <w:pStyle w:val="NoSpacing"/>
               <w:rPr>
                 <w:lang w:val="en-US"/>
               </w:rPr>
@@ -8739,7 +8413,7 @@
           </w:tcPr>
           <w:p>
             <w:pPr>
-              <w:pStyle w:val="a6"/>
+              <w:pStyle w:val="NoSpacing"/>
               <w:rPr>
                 <w:lang w:val="en-US"/>
               </w:rPr>
@@ -8760,7 +8434,7 @@
           </w:tcPr>
           <w:p>
             <w:pPr>
-              <w:pStyle w:val="a6"/>
+              <w:pStyle w:val="NoSpacing"/>
               <w:rPr>
                 <w:lang w:val="en-US"/>
               </w:rPr>
@@ -8779,7 +8453,7 @@
           </w:tcPr>
           <w:p>
             <w:pPr>
-              <w:pStyle w:val="a6"/>
+              <w:pStyle w:val="NoSpacing"/>
               <w:rPr>
                 <w:lang w:val="en-US"/>
               </w:rPr>
@@ -8800,7 +8474,7 @@
           </w:tcPr>
           <w:p>
             <w:pPr>
-              <w:pStyle w:val="a6"/>
+              <w:pStyle w:val="NoSpacing"/>
               <w:rPr>
                 <w:lang w:val="en-US"/>
               </w:rPr>
@@ -8819,7 +8493,7 @@
           </w:tcPr>
           <w:p>
             <w:pPr>
-              <w:pStyle w:val="a6"/>
+              <w:pStyle w:val="NoSpacing"/>
               <w:rPr>
                 <w:lang w:val="en-US"/>
               </w:rPr>
@@ -8840,7 +8514,7 @@
           </w:tcPr>
           <w:p>
             <w:pPr>
-              <w:pStyle w:val="a6"/>
+              <w:pStyle w:val="NoSpacing"/>
               <w:rPr>
                 <w:lang w:val="en-US"/>
               </w:rPr>
@@ -8859,7 +8533,7 @@
           </w:tcPr>
           <w:p>
             <w:pPr>
-              <w:pStyle w:val="a6"/>
+              <w:pStyle w:val="NoSpacing"/>
               <w:rPr>
                 <w:lang w:val="en-US"/>
               </w:rPr>
@@ -8886,7 +8560,7 @@
           </w:tcPr>
           <w:p>
             <w:pPr>
-              <w:pStyle w:val="a6"/>
+              <w:pStyle w:val="NoSpacing"/>
               <w:rPr>
                 <w:lang w:val="en-US"/>
               </w:rPr>
@@ -8905,7 +8579,7 @@
           </w:tcPr>
           <w:p>
             <w:pPr>
-              <w:pStyle w:val="a6"/>
+              <w:pStyle w:val="NoSpacing"/>
               <w:rPr>
                 <w:lang w:val="en-US"/>
               </w:rPr>
@@ -8922,7 +8596,7 @@
     </w:tbl>
     <w:p>
       <w:pPr>
-        <w:pStyle w:val="2"/>
+        <w:pStyle w:val="Heading2"/>
         <w:rPr>
           <w:lang w:val="en-US"/>
         </w:rPr>
@@ -8938,7 +8612,7 @@
     </w:p>
     <w:tbl>
       <w:tblPr>
-        <w:tblStyle w:val="a4"/>
+        <w:tblStyle w:val="TableGrid"/>
         <w:tblW w:w="0" w:type="auto"/>
         <w:tblLook w:val="04A0" w:firstRow="1" w:lastRow="0" w:firstColumn="1" w:lastColumn="0" w:noHBand="0" w:noVBand="1"/>
       </w:tblPr>
@@ -9003,7 +8677,7 @@
           </w:tcPr>
           <w:p>
             <w:pPr>
-              <w:pStyle w:val="a6"/>
+              <w:pStyle w:val="NoSpacing"/>
               <w:rPr>
                 <w:lang w:val="en-US"/>
               </w:rPr>
@@ -9022,7 +8696,7 @@
           </w:tcPr>
           <w:p>
             <w:pPr>
-              <w:pStyle w:val="a6"/>
+              <w:pStyle w:val="NoSpacing"/>
               <w:rPr>
                 <w:lang w:val="en-US"/>
               </w:rPr>
@@ -9043,7 +8717,7 @@
           </w:tcPr>
           <w:p>
             <w:pPr>
-              <w:pStyle w:val="a6"/>
+              <w:pStyle w:val="NoSpacing"/>
               <w:rPr>
                 <w:lang w:val="en-US"/>
               </w:rPr>
@@ -9062,7 +8736,7 @@
           </w:tcPr>
           <w:p>
             <w:pPr>
-              <w:pStyle w:val="a6"/>
+              <w:pStyle w:val="NoSpacing"/>
               <w:rPr>
                 <w:lang w:val="en-US"/>
               </w:rPr>
@@ -9089,7 +8763,7 @@
           </w:tcPr>
           <w:p>
             <w:pPr>
-              <w:pStyle w:val="a6"/>
+              <w:pStyle w:val="NoSpacing"/>
               <w:rPr>
                 <w:lang w:val="en-US"/>
               </w:rPr>
@@ -9108,7 +8782,7 @@
           </w:tcPr>
           <w:p>
             <w:pPr>
-              <w:pStyle w:val="a6"/>
+              <w:pStyle w:val="NoSpacing"/>
               <w:rPr>
                 <w:lang w:val="en-US"/>
               </w:rPr>
@@ -9129,7 +8803,7 @@
           </w:tcPr>
           <w:p>
             <w:pPr>
-              <w:pStyle w:val="a6"/>
+              <w:pStyle w:val="NoSpacing"/>
               <w:rPr>
                 <w:lang w:val="en-US"/>
               </w:rPr>
@@ -9148,7 +8822,7 @@
           </w:tcPr>
           <w:p>
             <w:pPr>
-              <w:pStyle w:val="a6"/>
+              <w:pStyle w:val="NoSpacing"/>
               <w:rPr>
                 <w:lang w:val="en-US"/>
               </w:rPr>
@@ -9169,7 +8843,7 @@
           </w:tcPr>
           <w:p>
             <w:pPr>
-              <w:pStyle w:val="a6"/>
+              <w:pStyle w:val="NoSpacing"/>
               <w:rPr>
                 <w:lang w:val="en-US"/>
               </w:rPr>
@@ -9188,7 +8862,7 @@
           </w:tcPr>
           <w:p>
             <w:pPr>
-              <w:pStyle w:val="a6"/>
+              <w:pStyle w:val="NoSpacing"/>
               <w:rPr>
                 <w:lang w:val="en-US"/>
               </w:rPr>
@@ -9245,7 +8919,7 @@
           </w:tcPr>
           <w:p>
             <w:pPr>
-              <w:pStyle w:val="a6"/>
+              <w:pStyle w:val="NoSpacing"/>
               <w:rPr>
                 <w:lang w:val="en-US"/>
               </w:rPr>
@@ -9264,7 +8938,7 @@
           </w:tcPr>
           <w:p>
             <w:pPr>
-              <w:pStyle w:val="a6"/>
+              <w:pStyle w:val="NoSpacing"/>
               <w:rPr>
                 <w:lang w:val="en-US"/>
               </w:rPr>
@@ -9281,7 +8955,7 @@
     </w:tbl>
     <w:p>
       <w:pPr>
-        <w:pStyle w:val="2"/>
+        <w:pStyle w:val="Heading2"/>
         <w:rPr>
           <w:lang w:val="en-US"/>
         </w:rPr>
@@ -9297,7 +8971,7 @@
     </w:p>
     <w:tbl>
       <w:tblPr>
-        <w:tblStyle w:val="a4"/>
+        <w:tblStyle w:val="TableGrid"/>
         <w:tblW w:w="0" w:type="auto"/>
         <w:tblLook w:val="04A0" w:firstRow="1" w:lastRow="0" w:firstColumn="1" w:lastColumn="0" w:noHBand="0" w:noVBand="1"/>
       </w:tblPr>
@@ -9360,16 +9034,14 @@
           </w:tcPr>
           <w:p>
             <w:pPr>
-              <w:pStyle w:val="a6"/>
-              <w:rPr>
-                <w:lang w:val="en-US"/>
-              </w:rPr>
-            </w:pPr>
-            <w:proofErr w:type="spellStart"/>
+              <w:pStyle w:val="NoSpacing"/>
+              <w:rPr>
+                <w:lang w:val="en-US"/>
+              </w:rPr>
+            </w:pPr>
             <w:r>
               <w:t>Source</w:t>
             </w:r>
-            <w:proofErr w:type="spellEnd"/>
           </w:p>
         </w:tc>
         <w:tc>
@@ -9378,7 +9050,7 @@
           </w:tcPr>
           <w:p>
             <w:pPr>
-              <w:pStyle w:val="a6"/>
+              <w:pStyle w:val="NoSpacing"/>
               <w:rPr>
                 <w:lang w:val="en-US"/>
               </w:rPr>
@@ -9399,16 +9071,14 @@
           </w:tcPr>
           <w:p>
             <w:pPr>
-              <w:pStyle w:val="a6"/>
-              <w:rPr>
-                <w:lang w:val="en-US"/>
-              </w:rPr>
-            </w:pPr>
-            <w:proofErr w:type="spellStart"/>
+              <w:pStyle w:val="NoSpacing"/>
+              <w:rPr>
+                <w:lang w:val="en-US"/>
+              </w:rPr>
+            </w:pPr>
             <w:r>
               <w:t>Stimulus</w:t>
             </w:r>
-            <w:proofErr w:type="spellEnd"/>
           </w:p>
         </w:tc>
         <w:tc>
@@ -9417,32 +9087,14 @@
           </w:tcPr>
           <w:p>
             <w:pPr>
-              <w:pStyle w:val="a6"/>
-              <w:rPr>
-                <w:lang w:val="en-US"/>
-              </w:rPr>
-            </w:pPr>
-            <w:proofErr w:type="spellStart"/>
-            <w:r>
-              <w:t>Periodic</w:t>
-            </w:r>
-            <w:proofErr w:type="spellEnd"/>
-            <w:r>
-              <w:t xml:space="preserve"> </w:t>
-            </w:r>
-            <w:proofErr w:type="spellStart"/>
-            <w:r>
-              <w:t>events</w:t>
-            </w:r>
-            <w:proofErr w:type="spellEnd"/>
-            <w:r>
-              <w:t xml:space="preserve"> </w:t>
-            </w:r>
-            <w:proofErr w:type="spellStart"/>
-            <w:r>
-              <w:t>arrive</w:t>
-            </w:r>
-            <w:proofErr w:type="spellEnd"/>
+              <w:pStyle w:val="NoSpacing"/>
+              <w:rPr>
+                <w:lang w:val="en-US"/>
+              </w:rPr>
+            </w:pPr>
+            <w:r>
+              <w:t>Periodic events arrive</w:t>
+            </w:r>
           </w:p>
         </w:tc>
       </w:tr>
@@ -9453,16 +9105,14 @@
           </w:tcPr>
           <w:p>
             <w:pPr>
-              <w:pStyle w:val="a6"/>
-              <w:rPr>
-                <w:lang w:val="en-US"/>
-              </w:rPr>
-            </w:pPr>
-            <w:proofErr w:type="spellStart"/>
+              <w:pStyle w:val="NoSpacing"/>
+              <w:rPr>
+                <w:lang w:val="en-US"/>
+              </w:rPr>
+            </w:pPr>
             <w:r>
               <w:t>Artifact</w:t>
             </w:r>
-            <w:proofErr w:type="spellEnd"/>
           </w:p>
         </w:tc>
         <w:tc>
@@ -9471,16 +9121,14 @@
           </w:tcPr>
           <w:p>
             <w:pPr>
-              <w:pStyle w:val="a6"/>
-              <w:rPr>
-                <w:lang w:val="en-US"/>
-              </w:rPr>
-            </w:pPr>
-            <w:proofErr w:type="spellStart"/>
+              <w:pStyle w:val="NoSpacing"/>
+              <w:rPr>
+                <w:lang w:val="en-US"/>
+              </w:rPr>
+            </w:pPr>
             <w:r>
               <w:t>System</w:t>
             </w:r>
-            <w:proofErr w:type="spellEnd"/>
           </w:p>
         </w:tc>
       </w:tr>
@@ -9491,16 +9139,14 @@
           </w:tcPr>
           <w:p>
             <w:pPr>
-              <w:pStyle w:val="a6"/>
-              <w:rPr>
-                <w:lang w:val="en-US"/>
-              </w:rPr>
-            </w:pPr>
-            <w:proofErr w:type="spellStart"/>
+              <w:pStyle w:val="NoSpacing"/>
+              <w:rPr>
+                <w:lang w:val="en-US"/>
+              </w:rPr>
+            </w:pPr>
             <w:r>
               <w:t>Environment</w:t>
             </w:r>
-            <w:proofErr w:type="spellEnd"/>
           </w:p>
         </w:tc>
         <w:tc>
@@ -9509,24 +9155,14 @@
           </w:tcPr>
           <w:p>
             <w:pPr>
-              <w:pStyle w:val="a6"/>
-              <w:rPr>
-                <w:lang w:val="en-US"/>
-              </w:rPr>
-            </w:pPr>
-            <w:proofErr w:type="spellStart"/>
-            <w:r>
-              <w:t>Normal</w:t>
-            </w:r>
-            <w:proofErr w:type="spellEnd"/>
-            <w:r>
-              <w:t xml:space="preserve"> </w:t>
-            </w:r>
-            <w:proofErr w:type="spellStart"/>
-            <w:r>
-              <w:t>mode</w:t>
-            </w:r>
-            <w:proofErr w:type="spellEnd"/>
+              <w:pStyle w:val="NoSpacing"/>
+              <w:rPr>
+                <w:lang w:val="en-US"/>
+              </w:rPr>
+            </w:pPr>
+            <w:r>
+              <w:t>Normal mode</w:t>
+            </w:r>
           </w:p>
         </w:tc>
       </w:tr>
@@ -9537,16 +9173,14 @@
           </w:tcPr>
           <w:p>
             <w:pPr>
-              <w:pStyle w:val="a6"/>
-              <w:rPr>
-                <w:lang w:val="en-US"/>
-              </w:rPr>
-            </w:pPr>
-            <w:proofErr w:type="spellStart"/>
+              <w:pStyle w:val="NoSpacing"/>
+              <w:rPr>
+                <w:lang w:val="en-US"/>
+              </w:rPr>
+            </w:pPr>
             <w:r>
               <w:t>Response</w:t>
             </w:r>
-            <w:proofErr w:type="spellEnd"/>
           </w:p>
         </w:tc>
         <w:tc>
@@ -9555,24 +9189,14 @@
           </w:tcPr>
           <w:p>
             <w:pPr>
-              <w:pStyle w:val="a6"/>
-              <w:rPr>
-                <w:lang w:val="en-US"/>
-              </w:rPr>
-            </w:pPr>
-            <w:proofErr w:type="spellStart"/>
-            <w:r>
-              <w:t>Processes</w:t>
-            </w:r>
-            <w:proofErr w:type="spellEnd"/>
-            <w:r>
-              <w:t xml:space="preserve"> </w:t>
-            </w:r>
-            <w:proofErr w:type="spellStart"/>
-            <w:r>
-              <w:t>stimuli</w:t>
-            </w:r>
-            <w:proofErr w:type="spellEnd"/>
+              <w:pStyle w:val="NoSpacing"/>
+              <w:rPr>
+                <w:lang w:val="en-US"/>
+              </w:rPr>
+            </w:pPr>
+            <w:r>
+              <w:t>Processes stimuli</w:t>
+            </w:r>
           </w:p>
         </w:tc>
       </w:tr>
@@ -9583,24 +9207,14 @@
           </w:tcPr>
           <w:p>
             <w:pPr>
-              <w:pStyle w:val="a6"/>
-              <w:rPr>
-                <w:lang w:val="en-US"/>
-              </w:rPr>
-            </w:pPr>
-            <w:proofErr w:type="spellStart"/>
-            <w:r>
-              <w:t>Response</w:t>
-            </w:r>
-            <w:proofErr w:type="spellEnd"/>
-            <w:r>
-              <w:t xml:space="preserve"> </w:t>
-            </w:r>
-            <w:proofErr w:type="spellStart"/>
-            <w:r>
-              <w:t>Measure</w:t>
-            </w:r>
-            <w:proofErr w:type="spellEnd"/>
+              <w:pStyle w:val="NoSpacing"/>
+              <w:rPr>
+                <w:lang w:val="en-US"/>
+              </w:rPr>
+            </w:pPr>
+            <w:r>
+              <w:t>Response Measure</w:t>
+            </w:r>
           </w:p>
         </w:tc>
         <w:tc>
@@ -9609,72 +9223,14 @@
           </w:tcPr>
           <w:p>
             <w:pPr>
-              <w:pStyle w:val="a6"/>
-              <w:rPr>
-                <w:lang w:val="en-US"/>
-              </w:rPr>
-            </w:pPr>
-            <w:proofErr w:type="spellStart"/>
-            <w:r>
-              <w:t>Latency</w:t>
-            </w:r>
-            <w:proofErr w:type="spellEnd"/>
-            <w:r>
-              <w:t xml:space="preserve">, </w:t>
-            </w:r>
-            <w:proofErr w:type="spellStart"/>
-            <w:r>
-              <w:t>deadline</w:t>
-            </w:r>
-            <w:proofErr w:type="spellEnd"/>
-            <w:r>
-              <w:t xml:space="preserve">, </w:t>
-            </w:r>
-            <w:proofErr w:type="spellStart"/>
-            <w:r>
-              <w:t>throughput</w:t>
-            </w:r>
-            <w:proofErr w:type="spellEnd"/>
-            <w:r>
-              <w:t xml:space="preserve">, </w:t>
-            </w:r>
-            <w:proofErr w:type="spellStart"/>
-            <w:r>
-              <w:t>jitter</w:t>
-            </w:r>
-            <w:proofErr w:type="spellEnd"/>
-            <w:r>
-              <w:t xml:space="preserve">, </w:t>
-            </w:r>
-            <w:proofErr w:type="spellStart"/>
-            <w:r>
-              <w:t>miss</w:t>
-            </w:r>
-            <w:proofErr w:type="spellEnd"/>
-            <w:r>
-              <w:t xml:space="preserve"> </w:t>
-            </w:r>
-            <w:proofErr w:type="spellStart"/>
-            <w:r>
-              <w:t>rate</w:t>
-            </w:r>
-            <w:proofErr w:type="spellEnd"/>
-            <w:r>
-              <w:t xml:space="preserve">, </w:t>
-            </w:r>
-            <w:proofErr w:type="spellStart"/>
-            <w:r>
-              <w:t>data</w:t>
-            </w:r>
-            <w:proofErr w:type="spellEnd"/>
-            <w:r>
-              <w:t xml:space="preserve"> </w:t>
-            </w:r>
-            <w:proofErr w:type="spellStart"/>
-            <w:r>
-              <w:t>loss</w:t>
-            </w:r>
-            <w:proofErr w:type="spellEnd"/>
+              <w:pStyle w:val="NoSpacing"/>
+              <w:rPr>
+                <w:lang w:val="en-US"/>
+              </w:rPr>
+            </w:pPr>
+            <w:r>
+              <w:t>Latency, deadline, throughput, jitter, miss rate, data loss</w:t>
+            </w:r>
           </w:p>
         </w:tc>
       </w:tr>
@@ -9818,7 +9374,7 @@
     <w:lvl w:ilvl="0" w:tplc="62ACF436">
       <w:start w:val="1"/>
       <w:numFmt w:val="decimal"/>
-      <w:pStyle w:val="1"/>
+      <w:pStyle w:val="Heading1"/>
       <w:lvlText w:val="%1."/>
       <w:lvlJc w:val="left"/>
       <w:pPr>
@@ -10266,7 +9822,7 @@
         <w:rFonts w:asciiTheme="minorHAnsi" w:eastAsiaTheme="minorHAnsi" w:hAnsiTheme="minorHAnsi" w:cstheme="minorBidi"/>
         <w:sz w:val="22"/>
         <w:szCs w:val="22"/>
-        <w:lang w:val="ru-UA" w:eastAsia="en-US" w:bidi="ar-SA"/>
+        <w:lang w:eastAsia="en-US" w:bidi="ar-SA"/>
       </w:rPr>
     </w:rPrDefault>
     <w:pPrDefault>
@@ -10653,7 +10209,7 @@
     <w:lsdException w:name="Unresolved Mention" w:semiHidden="1" w:unhideWhenUsed="1"/>
     <w:lsdException w:name="Smart Link" w:semiHidden="1" w:unhideWhenUsed="1"/>
   </w:latentStyles>
-  <w:style w:type="paragraph" w:default="1" w:styleId="a">
+  <w:style w:type="paragraph" w:default="1" w:styleId="Normal">
     <w:name w:val="Normal"/>
     <w:qFormat/>
     <w:rsid w:val="00866CE6"/>
@@ -10671,11 +10227,11 @@
       <w:lang w:val="uk-UA"/>
     </w:rPr>
   </w:style>
-  <w:style w:type="paragraph" w:styleId="1">
+  <w:style w:type="paragraph" w:styleId="Heading1">
     <w:name w:val="heading 1"/>
-    <w:basedOn w:val="a0"/>
-    <w:next w:val="a"/>
-    <w:link w:val="10"/>
+    <w:basedOn w:val="ListParagraph"/>
+    <w:next w:val="Normal"/>
+    <w:link w:val="Heading1Char"/>
     <w:uiPriority w:val="9"/>
     <w:qFormat/>
     <w:rsid w:val="00866CE6"/>
@@ -10692,11 +10248,11 @@
       <w:szCs w:val="32"/>
     </w:rPr>
   </w:style>
-  <w:style w:type="paragraph" w:styleId="2">
+  <w:style w:type="paragraph" w:styleId="Heading2">
     <w:name w:val="heading 2"/>
-    <w:basedOn w:val="a"/>
-    <w:next w:val="a"/>
-    <w:link w:val="20"/>
+    <w:basedOn w:val="Normal"/>
+    <w:next w:val="Normal"/>
+    <w:link w:val="Heading2Char"/>
     <w:uiPriority w:val="9"/>
     <w:unhideWhenUsed/>
     <w:qFormat/>
@@ -10711,13 +10267,13 @@
       <w:u w:val="single"/>
     </w:rPr>
   </w:style>
-  <w:style w:type="character" w:default="1" w:styleId="a1">
+  <w:style w:type="character" w:default="1" w:styleId="DefaultParagraphFont">
     <w:name w:val="Default Paragraph Font"/>
     <w:uiPriority w:val="1"/>
     <w:semiHidden/>
     <w:unhideWhenUsed/>
   </w:style>
-  <w:style w:type="table" w:default="1" w:styleId="a2">
+  <w:style w:type="table" w:default="1" w:styleId="TableNormal">
     <w:name w:val="Normal Table"/>
     <w:uiPriority w:val="99"/>
     <w:semiHidden/>
@@ -10732,15 +10288,15 @@
       </w:tblCellMar>
     </w:tblPr>
   </w:style>
-  <w:style w:type="numbering" w:default="1" w:styleId="a3">
+  <w:style w:type="numbering" w:default="1" w:styleId="NoList">
     <w:name w:val="No List"/>
     <w:uiPriority w:val="99"/>
     <w:semiHidden/>
     <w:unhideWhenUsed/>
   </w:style>
-  <w:style w:type="paragraph" w:styleId="a0">
+  <w:style w:type="paragraph" w:styleId="ListParagraph">
     <w:name w:val="List Paragraph"/>
-    <w:basedOn w:val="a"/>
+    <w:basedOn w:val="Normal"/>
     <w:uiPriority w:val="34"/>
     <w:qFormat/>
     <w:rsid w:val="00E24323"/>
@@ -10749,10 +10305,10 @@
       <w:ind w:left="720"/>
     </w:pPr>
   </w:style>
-  <w:style w:type="character" w:customStyle="1" w:styleId="10">
-    <w:name w:val="Заголовок 1 Знак"/>
-    <w:basedOn w:val="a1"/>
-    <w:link w:val="1"/>
+  <w:style w:type="character" w:customStyle="1" w:styleId="Heading1Char">
+    <w:name w:val="Heading 1 Char"/>
+    <w:basedOn w:val="DefaultParagraphFont"/>
+    <w:link w:val="Heading1"/>
     <w:uiPriority w:val="9"/>
     <w:rsid w:val="00866CE6"/>
     <w:rPr>
@@ -10764,10 +10320,10 @@
       <w:lang w:val="uk-UA"/>
     </w:rPr>
   </w:style>
-  <w:style w:type="character" w:customStyle="1" w:styleId="20">
-    <w:name w:val="Заголовок 2 Знак"/>
-    <w:basedOn w:val="a1"/>
-    <w:link w:val="2"/>
+  <w:style w:type="character" w:customStyle="1" w:styleId="Heading2Char">
+    <w:name w:val="Heading 2 Char"/>
+    <w:basedOn w:val="DefaultParagraphFont"/>
+    <w:link w:val="Heading2"/>
     <w:uiPriority w:val="9"/>
     <w:rsid w:val="008D277A"/>
     <w:rPr>
@@ -10779,9 +10335,9 @@
       <w:lang w:val="uk-UA"/>
     </w:rPr>
   </w:style>
-  <w:style w:type="table" w:styleId="a4">
+  <w:style w:type="table" w:styleId="TableGrid">
     <w:name w:val="Table Grid"/>
-    <w:basedOn w:val="a2"/>
+    <w:basedOn w:val="TableNormal"/>
     <w:uiPriority w:val="39"/>
     <w:rsid w:val="00941442"/>
     <w:pPr>
@@ -10798,9 +10354,9 @@
       </w:tblBorders>
     </w:tblPr>
   </w:style>
-  <w:style w:type="character" w:styleId="a5">
+  <w:style w:type="character" w:styleId="PlaceholderText">
     <w:name w:val="Placeholder Text"/>
-    <w:basedOn w:val="a1"/>
+    <w:basedOn w:val="DefaultParagraphFont"/>
     <w:uiPriority w:val="99"/>
     <w:semiHidden/>
     <w:rsid w:val="00DE2D40"/>
@@ -10808,10 +10364,10 @@
       <w:color w:val="808080"/>
     </w:rPr>
   </w:style>
-  <w:style w:type="paragraph" w:styleId="HTML">
+  <w:style w:type="paragraph" w:styleId="HTMLPreformatted">
     <w:name w:val="HTML Preformatted"/>
-    <w:basedOn w:val="a"/>
-    <w:link w:val="HTML0"/>
+    <w:basedOn w:val="Normal"/>
+    <w:link w:val="HTMLPreformattedChar"/>
     <w:uiPriority w:val="99"/>
     <w:semiHidden/>
     <w:unhideWhenUsed/>
@@ -10848,10 +10404,10 @@
       <w:lang w:eastAsia="uk-UA"/>
     </w:rPr>
   </w:style>
-  <w:style w:type="character" w:customStyle="1" w:styleId="HTML0">
-    <w:name w:val="Стандартний HTML Знак"/>
-    <w:basedOn w:val="a1"/>
-    <w:link w:val="HTML"/>
+  <w:style w:type="character" w:customStyle="1" w:styleId="HTMLPreformattedChar">
+    <w:name w:val="HTML Preformatted Char"/>
+    <w:basedOn w:val="DefaultParagraphFont"/>
+    <w:link w:val="HTMLPreformatted"/>
     <w:uiPriority w:val="99"/>
     <w:semiHidden/>
     <w:rsid w:val="00E9429A"/>
@@ -10864,12 +10420,12 @@
   </w:style>
   <w:style w:type="character" w:customStyle="1" w:styleId="docemphroman">
     <w:name w:val="docemphroman"/>
-    <w:basedOn w:val="a1"/>
+    <w:basedOn w:val="DefaultParagraphFont"/>
     <w:rsid w:val="00E07E8A"/>
   </w:style>
   <w:style w:type="paragraph" w:customStyle="1" w:styleId="doctext">
     <w:name w:val="doctext"/>
-    <w:basedOn w:val="a"/>
+    <w:basedOn w:val="Normal"/>
     <w:rsid w:val="00E07E8A"/>
     <w:pPr>
       <w:spacing w:before="100" w:beforeAutospacing="1" w:after="100" w:afterAutospacing="1" w:line="240" w:lineRule="auto"/>
@@ -10887,7 +10443,7 @@
   </w:style>
   <w:style w:type="paragraph" w:customStyle="1" w:styleId="doclist">
     <w:name w:val="doclist"/>
-    <w:basedOn w:val="a"/>
+    <w:basedOn w:val="Normal"/>
     <w:rsid w:val="00E07E8A"/>
     <w:pPr>
       <w:spacing w:before="100" w:beforeAutospacing="1" w:after="100" w:afterAutospacing="1" w:line="240" w:lineRule="auto"/>
@@ -10903,7 +10459,7 @@
       <w:lang w:eastAsia="uk-UA"/>
     </w:rPr>
   </w:style>
-  <w:style w:type="paragraph" w:styleId="a6">
+  <w:style w:type="paragraph" w:styleId="NoSpacing">
     <w:name w:val="No Spacing"/>
     <w:uiPriority w:val="1"/>
     <w:qFormat/>
@@ -10922,10 +10478,10 @@
       <w:lang w:val="uk-UA"/>
     </w:rPr>
   </w:style>
-  <w:style w:type="paragraph" w:styleId="a7">
+  <w:style w:type="paragraph" w:styleId="TOCHeading">
     <w:name w:val="TOC Heading"/>
-    <w:basedOn w:val="1"/>
-    <w:next w:val="a"/>
+    <w:basedOn w:val="Heading1"/>
+    <w:next w:val="Normal"/>
     <w:uiPriority w:val="39"/>
     <w:unhideWhenUsed/>
     <w:qFormat/>
@@ -10949,10 +10505,10 @@
       <w:lang w:eastAsia="uk-UA"/>
     </w:rPr>
   </w:style>
-  <w:style w:type="paragraph" w:styleId="11">
+  <w:style w:type="paragraph" w:styleId="TOC1">
     <w:name w:val="toc 1"/>
-    <w:basedOn w:val="a"/>
-    <w:next w:val="a"/>
+    <w:basedOn w:val="Normal"/>
+    <w:next w:val="Normal"/>
     <w:autoRedefine/>
     <w:uiPriority w:val="39"/>
     <w:unhideWhenUsed/>
@@ -10966,10 +10522,10 @@
       <w:ind w:left="284" w:hanging="284"/>
     </w:pPr>
   </w:style>
-  <w:style w:type="paragraph" w:styleId="21">
+  <w:style w:type="paragraph" w:styleId="TOC2">
     <w:name w:val="toc 2"/>
-    <w:basedOn w:val="a"/>
-    <w:next w:val="a"/>
+    <w:basedOn w:val="Normal"/>
+    <w:next w:val="Normal"/>
     <w:autoRedefine/>
     <w:uiPriority w:val="39"/>
     <w:unhideWhenUsed/>
@@ -10979,9 +10535,9 @@
       <w:ind w:left="280"/>
     </w:pPr>
   </w:style>
-  <w:style w:type="character" w:styleId="a8">
+  <w:style w:type="character" w:styleId="Hyperlink">
     <w:name w:val="Hyperlink"/>
-    <w:basedOn w:val="a1"/>
+    <w:basedOn w:val="DefaultParagraphFont"/>
     <w:uiPriority w:val="99"/>
     <w:unhideWhenUsed/>
     <w:rsid w:val="00FA66BE"/>

</xml_diff>

<commit_message>
#1 - test approving
</commit_message>
<xml_diff>
--- a/Lab_1/Lab 1.docx
+++ b/Lab_1/Lab 1.docx
@@ -8380,6 +8380,9 @@
           <w:p>
             <w:pPr>
               <w:pStyle w:val="NoSpacing"/>
+              <w:rPr>
+                <w:lang w:val="en-US"/>
+              </w:rPr>
             </w:pPr>
             <w:r>
               <w:t>Кінцевий користувач</w:t>
@@ -8414,15 +8417,9 @@
           <w:p>
             <w:pPr>
               <w:pStyle w:val="NoSpacing"/>
-              <w:rPr>
-                <w:lang w:val="en-US"/>
-              </w:rPr>
-            </w:pPr>
-            <w:r>
-              <w:rPr>
-                <w:lang w:val="en-US"/>
-              </w:rPr>
-              <w:t>Wishes to add sending data</w:t>
+            </w:pPr>
+            <w:r>
+              <w:t>Хочемо змінити дані відправлення</w:t>
             </w:r>
           </w:p>
         </w:tc>
@@ -8454,15 +8451,9 @@
           <w:p>
             <w:pPr>
               <w:pStyle w:val="NoSpacing"/>
-              <w:rPr>
-                <w:lang w:val="en-US"/>
-              </w:rPr>
-            </w:pPr>
-            <w:r>
-              <w:rPr>
-                <w:lang w:val="en-US"/>
-              </w:rPr>
-              <w:t xml:space="preserve">platform </w:t>
+            </w:pPr>
+            <w:r>
+              <w:t>Платформа</w:t>
             </w:r>
           </w:p>
         </w:tc>
@@ -8499,10 +8490,13 @@
               </w:rPr>
             </w:pPr>
             <w:r>
-              <w:rPr>
-                <w:lang w:val="en-US"/>
-              </w:rPr>
-              <w:t>At runtime, compile time, build time, design time</w:t>
+              <w:t>Під час</w:t>
+            </w:r>
+            <w:r>
+              <w:rPr>
+                <w:lang w:val="en-US"/>
+              </w:rPr>
+              <w:t xml:space="preserve"> runtime, compile time, build time, design time</w:t>
             </w:r>
           </w:p>
         </w:tc>
@@ -8534,21 +8528,9 @@
           <w:p>
             <w:pPr>
               <w:pStyle w:val="NoSpacing"/>
-              <w:rPr>
-                <w:lang w:val="en-US"/>
-              </w:rPr>
-            </w:pPr>
-            <w:r>
-              <w:rPr>
-                <w:lang w:val="en-US"/>
-              </w:rPr>
-              <w:t>Makes</w:t>
-            </w:r>
-            <w:r>
-              <w:rPr>
-                <w:lang w:val="en-US"/>
-              </w:rPr>
-              <w:t xml:space="preserve"> modification without affecting other functionality</w:t>
+            </w:pPr>
+            <w:r>
+              <w:t>Робити зміни без впливу на інші функціональності</w:t>
             </w:r>
           </w:p>
         </w:tc>
@@ -8580,15 +8562,9 @@
           <w:p>
             <w:pPr>
               <w:pStyle w:val="NoSpacing"/>
-              <w:rPr>
-                <w:lang w:val="en-US"/>
-              </w:rPr>
-            </w:pPr>
-            <w:r>
-              <w:rPr>
-                <w:lang w:val="en-US"/>
-              </w:rPr>
-              <w:t>Cost in terms of number of elements affected</w:t>
+            </w:pPr>
+            <w:r>
+              <w:t>Повідомлення про кількість змінних рядків</w:t>
             </w:r>
           </w:p>
         </w:tc>

</xml_diff>

<commit_message>
#1 - translated modifiability
</commit_message>
<xml_diff>
--- a/Lab_1/Lab 1.docx
+++ b/Lab_1/Lab 1.docx
@@ -359,8 +359,13 @@
               <w:ind w:firstLine="0"/>
               <w:jc w:val="left"/>
             </w:pPr>
-            <w:r>
-              <w:t>Бурлаченко Я.Б.</w:t>
+            <w:proofErr w:type="spellStart"/>
+            <w:r>
+              <w:t>Бурлаченко</w:t>
+            </w:r>
+            <w:proofErr w:type="spellEnd"/>
+            <w:r>
+              <w:t xml:space="preserve"> Я.Б.</w:t>
             </w:r>
           </w:p>
           <w:p>
@@ -414,7 +419,15 @@
               </w:rPr>
             </w:pPr>
             <w:r>
-              <w:t>Ковальчук-Химюк Л.О.</w:t>
+              <w:t>Ковальчук-</w:t>
+            </w:r>
+            <w:proofErr w:type="spellStart"/>
+            <w:r>
+              <w:t>Химюк</w:t>
+            </w:r>
+            <w:proofErr w:type="spellEnd"/>
+            <w:r>
+              <w:t xml:space="preserve"> Л.О.</w:t>
             </w:r>
           </w:p>
         </w:tc>
@@ -2080,10 +2093,20 @@
         </w:rPr>
         <w:t xml:space="preserve">a. </w:t>
       </w:r>
-      <w:r>
-        <w:t>Business drivers</w:t>
+      <w:proofErr w:type="spellStart"/>
+      <w:r>
+        <w:t>Business</w:t>
+      </w:r>
+      <w:proofErr w:type="spellEnd"/>
+      <w:r>
+        <w:t xml:space="preserve"> </w:t>
+      </w:r>
+      <w:proofErr w:type="spellStart"/>
+      <w:r>
+        <w:t>drivers</w:t>
       </w:r>
       <w:bookmarkEnd w:id="1"/>
+      <w:proofErr w:type="spellEnd"/>
     </w:p>
     <w:p>
       <w:pPr>
@@ -2243,9 +2266,19 @@
         </w:rPr>
         <w:t xml:space="preserve">b. </w:t>
       </w:r>
-      <w:r>
-        <w:t>Business goal</w:t>
-      </w:r>
+      <w:proofErr w:type="spellStart"/>
+      <w:r>
+        <w:t>Business</w:t>
+      </w:r>
+      <w:proofErr w:type="spellEnd"/>
+      <w:r>
+        <w:t xml:space="preserve"> </w:t>
+      </w:r>
+      <w:proofErr w:type="spellStart"/>
+      <w:r>
+        <w:t>goal</w:t>
+      </w:r>
+      <w:proofErr w:type="spellEnd"/>
       <w:r>
         <w:rPr>
           <w:lang w:val="en-US"/>
@@ -3876,7 +3909,23 @@
                 <w:sz w:val="24"/>
                 <w:szCs w:val="24"/>
               </w:rPr>
-              <w:t>Ковальчук-Химюк Л.О.</w:t>
+              <w:t>Ковальчук-</w:t>
+            </w:r>
+            <w:proofErr w:type="spellStart"/>
+            <w:r>
+              <w:rPr>
+                <w:sz w:val="24"/>
+                <w:szCs w:val="24"/>
+              </w:rPr>
+              <w:t>Химюк</w:t>
+            </w:r>
+            <w:proofErr w:type="spellEnd"/>
+            <w:r>
+              <w:rPr>
+                <w:sz w:val="24"/>
+                <w:szCs w:val="24"/>
+              </w:rPr>
+              <w:t xml:space="preserve"> Л.О.</w:t>
             </w:r>
           </w:p>
         </w:tc>
@@ -3987,6 +4036,7 @@
                 <w:szCs w:val="24"/>
               </w:rPr>
             </w:pPr>
+            <w:proofErr w:type="spellStart"/>
             <w:r>
               <w:rPr>
                 <w:sz w:val="24"/>
@@ -3994,6 +4044,7 @@
               </w:rPr>
               <w:t>Бурлаченко</w:t>
             </w:r>
+            <w:proofErr w:type="spellEnd"/>
           </w:p>
           <w:p>
             <w:pPr>
@@ -6463,12 +6514,14 @@
       <w:r>
         <w:t xml:space="preserve"> </w:t>
       </w:r>
+      <w:proofErr w:type="spellStart"/>
       <w:r>
         <w:rPr>
           <w:lang w:val="en-US"/>
         </w:rPr>
         <w:t>PostgresDB</w:t>
       </w:r>
+      <w:proofErr w:type="spellEnd"/>
     </w:p>
     <w:p>
       <w:pPr>
@@ -8152,12 +8205,14 @@
         </w:rPr>
         <w:t xml:space="preserve"> </w:t>
       </w:r>
+      <w:proofErr w:type="spellStart"/>
       <w:r>
         <w:rPr>
           <w:lang w:val="en-US"/>
         </w:rPr>
         <w:t>Ws</w:t>
       </w:r>
+      <w:proofErr w:type="spellEnd"/>
       <w:r>
         <w:t xml:space="preserve"> шаблон:</w:t>
       </w:r>
@@ -8202,6 +8257,7 @@
           <w:lang w:eastAsia="uk-UA"/>
         </w:rPr>
       </w:pPr>
+      <w:proofErr w:type="spellStart"/>
       <w:r>
         <w:rPr>
           <w:rFonts w:ascii="Courier New" w:eastAsia="Times New Roman" w:hAnsi="Courier New" w:cs="Courier New"/>
@@ -8211,7 +8267,187 @@
           <w:szCs w:val="21"/>
           <w:lang w:eastAsia="uk-UA"/>
         </w:rPr>
-        <w:t>As &lt;who&gt; &lt;when&gt; &lt;where&gt;, I want &lt;what&gt; because &lt;why&gt;</w:t>
+        <w:t>As</w:t>
+      </w:r>
+      <w:proofErr w:type="spellEnd"/>
+      <w:r>
+        <w:rPr>
+          <w:rFonts w:ascii="Courier New" w:eastAsia="Times New Roman" w:hAnsi="Courier New" w:cs="Courier New"/>
+          <w:bCs w:val="0"/>
+          <w:color w:val="000000"/>
+          <w:sz w:val="21"/>
+          <w:szCs w:val="21"/>
+          <w:lang w:eastAsia="uk-UA"/>
+        </w:rPr>
+        <w:t xml:space="preserve"> &lt;</w:t>
+      </w:r>
+      <w:proofErr w:type="spellStart"/>
+      <w:r>
+        <w:rPr>
+          <w:rFonts w:ascii="Courier New" w:eastAsia="Times New Roman" w:hAnsi="Courier New" w:cs="Courier New"/>
+          <w:bCs w:val="0"/>
+          <w:color w:val="000000"/>
+          <w:sz w:val="21"/>
+          <w:szCs w:val="21"/>
+          <w:lang w:eastAsia="uk-UA"/>
+        </w:rPr>
+        <w:t>who</w:t>
+      </w:r>
+      <w:proofErr w:type="spellEnd"/>
+      <w:r>
+        <w:rPr>
+          <w:rFonts w:ascii="Courier New" w:eastAsia="Times New Roman" w:hAnsi="Courier New" w:cs="Courier New"/>
+          <w:bCs w:val="0"/>
+          <w:color w:val="000000"/>
+          <w:sz w:val="21"/>
+          <w:szCs w:val="21"/>
+          <w:lang w:eastAsia="uk-UA"/>
+        </w:rPr>
+        <w:t>&gt; &lt;</w:t>
+      </w:r>
+      <w:proofErr w:type="spellStart"/>
+      <w:r>
+        <w:rPr>
+          <w:rFonts w:ascii="Courier New" w:eastAsia="Times New Roman" w:hAnsi="Courier New" w:cs="Courier New"/>
+          <w:bCs w:val="0"/>
+          <w:color w:val="000000"/>
+          <w:sz w:val="21"/>
+          <w:szCs w:val="21"/>
+          <w:lang w:eastAsia="uk-UA"/>
+        </w:rPr>
+        <w:t>when</w:t>
+      </w:r>
+      <w:proofErr w:type="spellEnd"/>
+      <w:r>
+        <w:rPr>
+          <w:rFonts w:ascii="Courier New" w:eastAsia="Times New Roman" w:hAnsi="Courier New" w:cs="Courier New"/>
+          <w:bCs w:val="0"/>
+          <w:color w:val="000000"/>
+          <w:sz w:val="21"/>
+          <w:szCs w:val="21"/>
+          <w:lang w:eastAsia="uk-UA"/>
+        </w:rPr>
+        <w:t>&gt; &lt;</w:t>
+      </w:r>
+      <w:proofErr w:type="spellStart"/>
+      <w:r>
+        <w:rPr>
+          <w:rFonts w:ascii="Courier New" w:eastAsia="Times New Roman" w:hAnsi="Courier New" w:cs="Courier New"/>
+          <w:bCs w:val="0"/>
+          <w:color w:val="000000"/>
+          <w:sz w:val="21"/>
+          <w:szCs w:val="21"/>
+          <w:lang w:eastAsia="uk-UA"/>
+        </w:rPr>
+        <w:t>where</w:t>
+      </w:r>
+      <w:proofErr w:type="spellEnd"/>
+      <w:r>
+        <w:rPr>
+          <w:rFonts w:ascii="Courier New" w:eastAsia="Times New Roman" w:hAnsi="Courier New" w:cs="Courier New"/>
+          <w:bCs w:val="0"/>
+          <w:color w:val="000000"/>
+          <w:sz w:val="21"/>
+          <w:szCs w:val="21"/>
+          <w:lang w:eastAsia="uk-UA"/>
+        </w:rPr>
+        <w:t xml:space="preserve">&gt;, I </w:t>
+      </w:r>
+      <w:proofErr w:type="spellStart"/>
+      <w:r>
+        <w:rPr>
+          <w:rFonts w:ascii="Courier New" w:eastAsia="Times New Roman" w:hAnsi="Courier New" w:cs="Courier New"/>
+          <w:bCs w:val="0"/>
+          <w:color w:val="000000"/>
+          <w:sz w:val="21"/>
+          <w:szCs w:val="21"/>
+          <w:lang w:eastAsia="uk-UA"/>
+        </w:rPr>
+        <w:t>want</w:t>
+      </w:r>
+      <w:proofErr w:type="spellEnd"/>
+      <w:r>
+        <w:rPr>
+          <w:rFonts w:ascii="Courier New" w:eastAsia="Times New Roman" w:hAnsi="Courier New" w:cs="Courier New"/>
+          <w:bCs w:val="0"/>
+          <w:color w:val="000000"/>
+          <w:sz w:val="21"/>
+          <w:szCs w:val="21"/>
+          <w:lang w:eastAsia="uk-UA"/>
+        </w:rPr>
+        <w:t xml:space="preserve"> &lt;</w:t>
+      </w:r>
+      <w:proofErr w:type="spellStart"/>
+      <w:r>
+        <w:rPr>
+          <w:rFonts w:ascii="Courier New" w:eastAsia="Times New Roman" w:hAnsi="Courier New" w:cs="Courier New"/>
+          <w:bCs w:val="0"/>
+          <w:color w:val="000000"/>
+          <w:sz w:val="21"/>
+          <w:szCs w:val="21"/>
+          <w:lang w:eastAsia="uk-UA"/>
+        </w:rPr>
+        <w:t>what</w:t>
+      </w:r>
+      <w:proofErr w:type="spellEnd"/>
+      <w:r>
+        <w:rPr>
+          <w:rFonts w:ascii="Courier New" w:eastAsia="Times New Roman" w:hAnsi="Courier New" w:cs="Courier New"/>
+          <w:bCs w:val="0"/>
+          <w:color w:val="000000"/>
+          <w:sz w:val="21"/>
+          <w:szCs w:val="21"/>
+          <w:lang w:eastAsia="uk-UA"/>
+        </w:rPr>
+        <w:t xml:space="preserve">&gt; </w:t>
+      </w:r>
+      <w:proofErr w:type="spellStart"/>
+      <w:r>
+        <w:rPr>
+          <w:rFonts w:ascii="Courier New" w:eastAsia="Times New Roman" w:hAnsi="Courier New" w:cs="Courier New"/>
+          <w:bCs w:val="0"/>
+          <w:color w:val="000000"/>
+          <w:sz w:val="21"/>
+          <w:szCs w:val="21"/>
+          <w:lang w:eastAsia="uk-UA"/>
+        </w:rPr>
+        <w:t>because</w:t>
+      </w:r>
+      <w:proofErr w:type="spellEnd"/>
+      <w:r>
+        <w:rPr>
+          <w:rFonts w:ascii="Courier New" w:eastAsia="Times New Roman" w:hAnsi="Courier New" w:cs="Courier New"/>
+          <w:bCs w:val="0"/>
+          <w:color w:val="000000"/>
+          <w:sz w:val="21"/>
+          <w:szCs w:val="21"/>
+          <w:lang w:eastAsia="uk-UA"/>
+        </w:rPr>
+        <w:t xml:space="preserve"> &lt;</w:t>
+      </w:r>
+      <w:proofErr w:type="spellStart"/>
+      <w:r>
+        <w:rPr>
+          <w:rFonts w:ascii="Courier New" w:eastAsia="Times New Roman" w:hAnsi="Courier New" w:cs="Courier New"/>
+          <w:bCs w:val="0"/>
+          <w:color w:val="000000"/>
+          <w:sz w:val="21"/>
+          <w:szCs w:val="21"/>
+          <w:lang w:eastAsia="uk-UA"/>
+        </w:rPr>
+        <w:t>why</w:t>
+      </w:r>
+      <w:proofErr w:type="spellEnd"/>
+      <w:r>
+        <w:rPr>
+          <w:rFonts w:ascii="Courier New" w:eastAsia="Times New Roman" w:hAnsi="Courier New" w:cs="Courier New"/>
+          <w:bCs w:val="0"/>
+          <w:color w:val="000000"/>
+          <w:sz w:val="21"/>
+          <w:szCs w:val="21"/>
+          <w:lang w:eastAsia="uk-UA"/>
+        </w:rPr>
+        <w:t>&gt;</w:t>
       </w:r>
     </w:p>
     <w:p/>
@@ -8484,20 +8720,24 @@
           </w:tcPr>
           <w:p>
             <w:pPr>
-              <w:pStyle w:val="NoSpacing"/>
-              <w:rPr>
-                <w:lang w:val="en-US"/>
-              </w:rPr>
-            </w:pPr>
-            <w:r>
-              <w:t>Під час</w:t>
-            </w:r>
-            <w:r>
-              <w:rPr>
-                <w:lang w:val="en-US"/>
-              </w:rPr>
-              <w:t xml:space="preserve"> runtime, compile time, build time, design time</w:t>
-            </w:r>
+              <w:spacing w:line="240" w:lineRule="auto"/>
+              <w:ind w:left="284" w:firstLine="0"/>
+            </w:pPr>
+            <w:r>
+              <w:t xml:space="preserve">Під </w:t>
+            </w:r>
+            <w:r>
+              <w:t>час виконання, час компіляції, час складання, час проектування</w:t>
+            </w:r>
+          </w:p>
+          <w:p>
+            <w:pPr>
+              <w:spacing w:line="240" w:lineRule="auto"/>
+              <w:ind w:left="284" w:firstLine="0"/>
+              <w:rPr>
+                <w:highlight w:val="yellow"/>
+              </w:rPr>
+            </w:pPr>
           </w:p>
         </w:tc>
       </w:tr>
@@ -8562,6 +8802,9 @@
           <w:p>
             <w:pPr>
               <w:pStyle w:val="NoSpacing"/>
+              <w:rPr>
+                <w:lang w:val="ru-RU"/>
+              </w:rPr>
             </w:pPr>
             <w:r>
               <w:t>Повідомлення про кількість змінних рядків</w:t>
@@ -8674,14 +8917,36 @@
             <w:pPr>
               <w:pStyle w:val="NoSpacing"/>
               <w:rPr>
-                <w:lang w:val="en-US"/>
-              </w:rPr>
-            </w:pPr>
-            <w:r>
-              <w:rPr>
+                <w:highlight w:val="yellow"/>
+                <w:lang w:val="en-US"/>
+              </w:rPr>
+            </w:pPr>
+            <w:r>
+              <w:rPr>
+                <w:highlight w:val="yellow"/>
                 <w:lang w:val="en-US"/>
               </w:rPr>
               <w:t>Internal to the system</w:t>
+            </w:r>
+            <w:r>
+              <w:rPr>
+                <w:highlight w:val="yellow"/>
+                <w:lang w:val="en-US"/>
+              </w:rPr>
+              <w:t xml:space="preserve"> (</w:t>
+            </w:r>
+            <w:r>
+              <w:rPr>
+                <w:highlight w:val="yellow"/>
+              </w:rPr>
+              <w:t>всередині системи</w:t>
+            </w:r>
+            <w:r>
+              <w:rPr>
+                <w:highlight w:val="yellow"/>
+                <w:lang w:val="en-US"/>
+              </w:rPr>
+              <w:t>)</w:t>
             </w:r>
           </w:p>
         </w:tc>
@@ -8712,22 +8977,11 @@
           </w:tcPr>
           <w:p>
             <w:pPr>
-              <w:pStyle w:val="NoSpacing"/>
-              <w:rPr>
-                <w:lang w:val="en-US"/>
-              </w:rPr>
-            </w:pPr>
-            <w:r>
-              <w:rPr>
-                <w:lang w:val="en-US"/>
-              </w:rPr>
-              <w:t xml:space="preserve">Fault: </w:t>
-            </w:r>
-            <w:r>
-              <w:rPr>
-                <w:lang w:val="en-US"/>
-              </w:rPr>
-              <w:t>omission, crash, timing, response</w:t>
+              <w:spacing w:line="240" w:lineRule="auto"/>
+              <w:ind w:left="284" w:firstLine="0"/>
+            </w:pPr>
+            <w:r>
+              <w:t>Несправність: пропуск, аварія, час, відповідь</w:t>
             </w:r>
           </w:p>
         </w:tc>
@@ -8758,16 +9012,10 @@
           </w:tcPr>
           <w:p>
             <w:pPr>
-              <w:pStyle w:val="NoSpacing"/>
-              <w:rPr>
-                <w:lang w:val="en-US"/>
-              </w:rPr>
-            </w:pPr>
-            <w:r>
-              <w:rPr>
-                <w:lang w:val="en-US"/>
-              </w:rPr>
-              <w:t>System's processors, communication channels, persistent storage, processes</w:t>
+              <w:spacing w:line="240" w:lineRule="auto"/>
+            </w:pPr>
+            <w:r>
+              <w:t>Процесори системи, канали зв'язку, постійне сховище, процеси</w:t>
             </w:r>
           </w:p>
         </w:tc>
@@ -8800,14 +9048,28 @@
             <w:pPr>
               <w:pStyle w:val="NoSpacing"/>
               <w:rPr>
-                <w:lang w:val="en-US"/>
-              </w:rPr>
-            </w:pPr>
-            <w:r>
-              <w:rPr>
+                <w:highlight w:val="yellow"/>
+              </w:rPr>
+            </w:pPr>
+            <w:r>
+              <w:rPr>
+                <w:highlight w:val="yellow"/>
                 <w:lang w:val="en-US"/>
               </w:rPr>
               <w:t>Normal operation</w:t>
+            </w:r>
+            <w:r>
+              <w:rPr>
+                <w:highlight w:val="yellow"/>
+                <w:lang w:val="ru-RU"/>
+              </w:rPr>
+              <w:t xml:space="preserve"> </w:t>
+            </w:r>
+            <w:r>
+              <w:rPr>
+                <w:highlight w:val="yellow"/>
+              </w:rPr>
+              <w:t>(звичайна робота)</w:t>
             </w:r>
           </w:p>
         </w:tc>
@@ -8838,52 +9100,11 @@
           </w:tcPr>
           <w:p>
             <w:pPr>
-              <w:pStyle w:val="NoSpacing"/>
-              <w:rPr>
-                <w:lang w:val="en-US"/>
-              </w:rPr>
-            </w:pPr>
-            <w:r>
-              <w:rPr>
-                <w:lang w:val="en-US"/>
-              </w:rPr>
-              <w:t xml:space="preserve">System should detect event and </w:t>
-            </w:r>
-            <w:r>
-              <w:rPr>
-                <w:lang w:val="en-US"/>
-              </w:rPr>
-              <w:t xml:space="preserve">can </w:t>
-            </w:r>
-            <w:r>
-              <w:rPr>
-                <w:lang w:val="en-US"/>
-              </w:rPr>
-              <w:t>be unavailable for a prespecified interval, where interval depends on criticality of system</w:t>
-            </w:r>
-            <w:r>
-              <w:rPr>
-                <w:lang w:val="en-US"/>
-              </w:rPr>
-              <w:t xml:space="preserve"> after that </w:t>
-            </w:r>
-            <w:r>
-              <w:rPr>
-                <w:lang w:val="en-US"/>
-              </w:rPr>
-              <w:t>continue to operate in normal</w:t>
-            </w:r>
-            <w:r>
-              <w:rPr>
-                <w:lang w:val="en-US"/>
-              </w:rPr>
-              <w:t xml:space="preserve"> mode</w:t>
-            </w:r>
-            <w:r>
-              <w:rPr>
-                <w:lang w:val="en-US"/>
-              </w:rPr>
-              <w:t xml:space="preserve"> </w:t>
+              <w:spacing w:line="240" w:lineRule="auto"/>
+              <w:ind w:left="284" w:firstLine="0"/>
+            </w:pPr>
+            <w:r>
+              <w:t>Система повинна виявляти подію і може бути недоступною протягом заздалегідь визначеного інтервалу, де інтервал залежить від критичності системи, після чого продовжувати працювати у звичайному режимі</w:t>
             </w:r>
           </w:p>
         </w:tc>
@@ -8914,16 +9135,13 @@
           </w:tcPr>
           <w:p>
             <w:pPr>
-              <w:pStyle w:val="NoSpacing"/>
-              <w:rPr>
-                <w:lang w:val="en-US"/>
-              </w:rPr>
-            </w:pPr>
-            <w:r>
-              <w:rPr>
-                <w:lang w:val="en-US"/>
-              </w:rPr>
-              <w:t>Time interval when the system must be available</w:t>
+              <w:spacing w:line="240" w:lineRule="auto"/>
+              <w:rPr>
+                <w:lang w:val="ru-RU"/>
+              </w:rPr>
+            </w:pPr>
+            <w:r>
+              <w:t>Інтервал часу, коли система повинна бути доступною</w:t>
             </w:r>
           </w:p>
         </w:tc>
@@ -9015,9 +9233,11 @@
                 <w:lang w:val="en-US"/>
               </w:rPr>
             </w:pPr>
+            <w:proofErr w:type="spellStart"/>
             <w:r>
               <w:t>Source</w:t>
             </w:r>
+            <w:proofErr w:type="spellEnd"/>
           </w:p>
         </w:tc>
         <w:tc>
@@ -9027,15 +9247,9 @@
           <w:p>
             <w:pPr>
               <w:pStyle w:val="NoSpacing"/>
-              <w:rPr>
-                <w:lang w:val="en-US"/>
-              </w:rPr>
-            </w:pPr>
-            <w:r>
-              <w:rPr>
-                <w:lang w:val="en-US"/>
-              </w:rPr>
-              <w:t>Sending information</w:t>
+            </w:pPr>
+            <w:r>
+              <w:t>Надсилання інформації</w:t>
             </w:r>
           </w:p>
         </w:tc>
@@ -9052,9 +9266,11 @@
                 <w:lang w:val="en-US"/>
               </w:rPr>
             </w:pPr>
+            <w:proofErr w:type="spellStart"/>
             <w:r>
               <w:t>Stimulus</w:t>
             </w:r>
+            <w:proofErr w:type="spellEnd"/>
           </w:p>
         </w:tc>
         <w:tc>
@@ -9065,11 +9281,51 @@
             <w:pPr>
               <w:pStyle w:val="NoSpacing"/>
               <w:rPr>
-                <w:lang w:val="en-US"/>
-              </w:rPr>
-            </w:pPr>
-            <w:r>
-              <w:t>Periodic events arrive</w:t>
+                <w:highlight w:val="yellow"/>
+                <w:lang w:val="en-US"/>
+              </w:rPr>
+            </w:pPr>
+            <w:proofErr w:type="spellStart"/>
+            <w:r>
+              <w:rPr>
+                <w:highlight w:val="yellow"/>
+              </w:rPr>
+              <w:t>Periodic</w:t>
+            </w:r>
+            <w:proofErr w:type="spellEnd"/>
+            <w:r>
+              <w:rPr>
+                <w:highlight w:val="yellow"/>
+              </w:rPr>
+              <w:t xml:space="preserve"> </w:t>
+            </w:r>
+            <w:proofErr w:type="spellStart"/>
+            <w:r>
+              <w:rPr>
+                <w:highlight w:val="yellow"/>
+              </w:rPr>
+              <w:t>events</w:t>
+            </w:r>
+            <w:proofErr w:type="spellEnd"/>
+            <w:r>
+              <w:rPr>
+                <w:highlight w:val="yellow"/>
+              </w:rPr>
+              <w:t xml:space="preserve"> </w:t>
+            </w:r>
+            <w:proofErr w:type="spellStart"/>
+            <w:r>
+              <w:rPr>
+                <w:highlight w:val="yellow"/>
+              </w:rPr>
+              <w:t>arrive</w:t>
+            </w:r>
+            <w:proofErr w:type="spellEnd"/>
+            <w:r>
+              <w:rPr>
+                <w:highlight w:val="yellow"/>
+              </w:rPr>
+              <w:t>(поява періодичних подій)</w:t>
             </w:r>
           </w:p>
         </w:tc>
@@ -9086,9 +9342,11 @@
                 <w:lang w:val="en-US"/>
               </w:rPr>
             </w:pPr>
+            <w:proofErr w:type="spellStart"/>
             <w:r>
               <w:t>Artifact</w:t>
             </w:r>
+            <w:proofErr w:type="spellEnd"/>
           </w:p>
         </w:tc>
         <w:tc>
@@ -9103,7 +9361,7 @@
               </w:rPr>
             </w:pPr>
             <w:r>
-              <w:t>System</w:t>
+              <w:t>Система</w:t>
             </w:r>
           </w:p>
         </w:tc>
@@ -9120,9 +9378,12 @@
                 <w:lang w:val="en-US"/>
               </w:rPr>
             </w:pPr>
-            <w:r>
+            <w:proofErr w:type="spellStart"/>
+            <w:r>
+              <w:lastRenderedPageBreak/>
               <w:t>Environment</w:t>
             </w:r>
+            <w:proofErr w:type="spellEnd"/>
           </w:p>
         </w:tc>
         <w:tc>
@@ -9137,7 +9398,7 @@
               </w:rPr>
             </w:pPr>
             <w:r>
-              <w:t>Normal mode</w:t>
+              <w:t>Нормальний режим</w:t>
             </w:r>
           </w:p>
         </w:tc>
@@ -9154,9 +9415,11 @@
                 <w:lang w:val="en-US"/>
               </w:rPr>
             </w:pPr>
+            <w:proofErr w:type="spellStart"/>
             <w:r>
               <w:t>Response</w:t>
             </w:r>
+            <w:proofErr w:type="spellEnd"/>
           </w:p>
         </w:tc>
         <w:tc>
@@ -9167,11 +9430,37 @@
             <w:pPr>
               <w:pStyle w:val="NoSpacing"/>
               <w:rPr>
-                <w:lang w:val="en-US"/>
-              </w:rPr>
-            </w:pPr>
-            <w:r>
-              <w:t>Processes stimuli</w:t>
+                <w:highlight w:val="yellow"/>
+                <w:lang w:val="en-US"/>
+              </w:rPr>
+            </w:pPr>
+            <w:proofErr w:type="spellStart"/>
+            <w:r>
+              <w:rPr>
+                <w:highlight w:val="yellow"/>
+              </w:rPr>
+              <w:t>Processes</w:t>
+            </w:r>
+            <w:proofErr w:type="spellEnd"/>
+            <w:r>
+              <w:rPr>
+                <w:highlight w:val="yellow"/>
+              </w:rPr>
+              <w:t xml:space="preserve"> </w:t>
+            </w:r>
+            <w:proofErr w:type="spellStart"/>
+            <w:r>
+              <w:rPr>
+                <w:highlight w:val="yellow"/>
+              </w:rPr>
+              <w:t>stimuli</w:t>
+            </w:r>
+            <w:proofErr w:type="spellEnd"/>
+            <w:r>
+              <w:rPr>
+                <w:highlight w:val="yellow"/>
+              </w:rPr>
+              <w:t>(обробка подразників)</w:t>
             </w:r>
           </w:p>
         </w:tc>
@@ -9188,9 +9477,19 @@
                 <w:lang w:val="en-US"/>
               </w:rPr>
             </w:pPr>
-            <w:r>
-              <w:t>Response Measure</w:t>
-            </w:r>
+            <w:proofErr w:type="spellStart"/>
+            <w:r>
+              <w:t>Response</w:t>
+            </w:r>
+            <w:proofErr w:type="spellEnd"/>
+            <w:r>
+              <w:t xml:space="preserve"> </w:t>
+            </w:r>
+            <w:proofErr w:type="spellStart"/>
+            <w:r>
+              <w:t>Measure</w:t>
+            </w:r>
+            <w:proofErr w:type="spellEnd"/>
           </w:p>
         </w:tc>
         <w:tc>
@@ -9199,14 +9498,30 @@
           </w:tcPr>
           <w:p>
             <w:pPr>
+              <w:spacing w:line="240" w:lineRule="auto"/>
+            </w:pPr>
+            <w:r>
+              <w:t xml:space="preserve">Затримка, кінцевий термін, пропускна здатність, </w:t>
+            </w:r>
+            <w:proofErr w:type="spellStart"/>
+            <w:r>
+              <w:rPr>
+                <w:highlight w:val="yellow"/>
+              </w:rPr>
+              <w:t>джиттер</w:t>
+            </w:r>
+            <w:proofErr w:type="spellEnd"/>
+            <w:r>
+              <w:t>, швидкість пропусків, втрата даних</w:t>
+            </w:r>
+          </w:p>
+          <w:p>
+            <w:pPr>
               <w:pStyle w:val="NoSpacing"/>
               <w:rPr>
-                <w:lang w:val="en-US"/>
-              </w:rPr>
-            </w:pPr>
-            <w:r>
-              <w:t>Latency, deadline, throughput, jitter, miss rate, data loss</w:t>
-            </w:r>
+                <w:lang w:val="ru-RU"/>
+              </w:rPr>
+            </w:pPr>
           </w:p>
         </w:tc>
       </w:tr>
@@ -9214,7 +9529,7 @@
     <w:p>
       <w:pPr>
         <w:rPr>
-          <w:lang w:val="en-US"/>
+          <w:lang w:val="ru-RU"/>
         </w:rPr>
       </w:pPr>
     </w:p>
@@ -10522,6 +10837,11 @@
       <w:u w:val="single"/>
     </w:rPr>
   </w:style>
+  <w:style w:type="character" w:customStyle="1" w:styleId="y2iqfc">
+    <w:name w:val="y2iqfc"/>
+    <w:basedOn w:val="DefaultParagraphFont"/>
+    <w:rsid w:val="00EC3CB9"/>
+  </w:style>
 </w:styles>
 </file>
 

</xml_diff>

<commit_message>
#1 - test merge
</commit_message>
<xml_diff>
--- a/Lab_1/Lab 1.docx
+++ b/Lab_1/Lab 1.docx
@@ -359,13 +359,8 @@
               <w:ind w:firstLine="0"/>
               <w:jc w:val="left"/>
             </w:pPr>
-            <w:proofErr w:type="spellStart"/>
-            <w:r>
-              <w:t>Бурлаченко</w:t>
-            </w:r>
-            <w:proofErr w:type="spellEnd"/>
-            <w:r>
-              <w:t xml:space="preserve"> Я.Б.</w:t>
+            <w:r>
+              <w:t>Бурлаченко Я.Б.</w:t>
             </w:r>
           </w:p>
           <w:p>
@@ -419,15 +414,7 @@
               </w:rPr>
             </w:pPr>
             <w:r>
-              <w:t>Ковальчук-</w:t>
-            </w:r>
-            <w:proofErr w:type="spellStart"/>
-            <w:r>
-              <w:t>Химюк</w:t>
-            </w:r>
-            <w:proofErr w:type="spellEnd"/>
-            <w:r>
-              <w:t xml:space="preserve"> Л.О.</w:t>
+              <w:t>Ковальчук-Химюк Л.О.</w:t>
             </w:r>
           </w:p>
         </w:tc>
@@ -2093,20 +2080,10 @@
         </w:rPr>
         <w:t xml:space="preserve">a. </w:t>
       </w:r>
-      <w:proofErr w:type="spellStart"/>
-      <w:r>
-        <w:t>Business</w:t>
-      </w:r>
-      <w:proofErr w:type="spellEnd"/>
-      <w:r>
-        <w:t xml:space="preserve"> </w:t>
-      </w:r>
-      <w:proofErr w:type="spellStart"/>
-      <w:r>
-        <w:t>drivers</w:t>
+      <w:r>
+        <w:t>Business drivers</w:t>
       </w:r>
       <w:bookmarkEnd w:id="1"/>
-      <w:proofErr w:type="spellEnd"/>
     </w:p>
     <w:p>
       <w:pPr>
@@ -2266,19 +2243,9 @@
         </w:rPr>
         <w:t xml:space="preserve">b. </w:t>
       </w:r>
-      <w:proofErr w:type="spellStart"/>
-      <w:r>
-        <w:t>Business</w:t>
-      </w:r>
-      <w:proofErr w:type="spellEnd"/>
-      <w:r>
-        <w:t xml:space="preserve"> </w:t>
-      </w:r>
-      <w:proofErr w:type="spellStart"/>
-      <w:r>
-        <w:t>goal</w:t>
-      </w:r>
-      <w:proofErr w:type="spellEnd"/>
+      <w:r>
+        <w:t>Business goal</w:t>
+      </w:r>
       <w:r>
         <w:rPr>
           <w:lang w:val="en-US"/>
@@ -3909,23 +3876,7 @@
                 <w:sz w:val="24"/>
                 <w:szCs w:val="24"/>
               </w:rPr>
-              <w:t>Ковальчук-</w:t>
-            </w:r>
-            <w:proofErr w:type="spellStart"/>
-            <w:r>
-              <w:rPr>
-                <w:sz w:val="24"/>
-                <w:szCs w:val="24"/>
-              </w:rPr>
-              <w:t>Химюк</w:t>
-            </w:r>
-            <w:proofErr w:type="spellEnd"/>
-            <w:r>
-              <w:rPr>
-                <w:sz w:val="24"/>
-                <w:szCs w:val="24"/>
-              </w:rPr>
-              <w:t xml:space="preserve"> Л.О.</w:t>
+              <w:t>Ковальчук-Химюк Л.О.</w:t>
             </w:r>
           </w:p>
         </w:tc>
@@ -4036,7 +3987,6 @@
                 <w:szCs w:val="24"/>
               </w:rPr>
             </w:pPr>
-            <w:proofErr w:type="spellStart"/>
             <w:r>
               <w:rPr>
                 <w:sz w:val="24"/>
@@ -4044,7 +3994,6 @@
               </w:rPr>
               <w:t>Бурлаченко</w:t>
             </w:r>
-            <w:proofErr w:type="spellEnd"/>
           </w:p>
           <w:p>
             <w:pPr>
@@ -6514,14 +6463,12 @@
       <w:r>
         <w:t xml:space="preserve"> </w:t>
       </w:r>
-      <w:proofErr w:type="spellStart"/>
       <w:r>
         <w:rPr>
           <w:lang w:val="en-US"/>
         </w:rPr>
         <w:t>PostgresDB</w:t>
       </w:r>
-      <w:proofErr w:type="spellEnd"/>
     </w:p>
     <w:p>
       <w:pPr>
@@ -8205,14 +8152,12 @@
         </w:rPr>
         <w:t xml:space="preserve"> </w:t>
       </w:r>
-      <w:proofErr w:type="spellStart"/>
       <w:r>
         <w:rPr>
           <w:lang w:val="en-US"/>
         </w:rPr>
         <w:t>Ws</w:t>
       </w:r>
-      <w:proofErr w:type="spellEnd"/>
       <w:r>
         <w:t xml:space="preserve"> шаблон:</w:t>
       </w:r>
@@ -8257,7 +8202,6 @@
           <w:lang w:eastAsia="uk-UA"/>
         </w:rPr>
       </w:pPr>
-      <w:proofErr w:type="spellStart"/>
       <w:r>
         <w:rPr>
           <w:rFonts w:ascii="Courier New" w:eastAsia="Times New Roman" w:hAnsi="Courier New" w:cs="Courier New"/>
@@ -8267,187 +8211,7 @@
           <w:szCs w:val="21"/>
           <w:lang w:eastAsia="uk-UA"/>
         </w:rPr>
-        <w:t>As</w:t>
-      </w:r>
-      <w:proofErr w:type="spellEnd"/>
-      <w:r>
-        <w:rPr>
-          <w:rFonts w:ascii="Courier New" w:eastAsia="Times New Roman" w:hAnsi="Courier New" w:cs="Courier New"/>
-          <w:bCs w:val="0"/>
-          <w:color w:val="000000"/>
-          <w:sz w:val="21"/>
-          <w:szCs w:val="21"/>
-          <w:lang w:eastAsia="uk-UA"/>
-        </w:rPr>
-        <w:t xml:space="preserve"> &lt;</w:t>
-      </w:r>
-      <w:proofErr w:type="spellStart"/>
-      <w:r>
-        <w:rPr>
-          <w:rFonts w:ascii="Courier New" w:eastAsia="Times New Roman" w:hAnsi="Courier New" w:cs="Courier New"/>
-          <w:bCs w:val="0"/>
-          <w:color w:val="000000"/>
-          <w:sz w:val="21"/>
-          <w:szCs w:val="21"/>
-          <w:lang w:eastAsia="uk-UA"/>
-        </w:rPr>
-        <w:t>who</w:t>
-      </w:r>
-      <w:proofErr w:type="spellEnd"/>
-      <w:r>
-        <w:rPr>
-          <w:rFonts w:ascii="Courier New" w:eastAsia="Times New Roman" w:hAnsi="Courier New" w:cs="Courier New"/>
-          <w:bCs w:val="0"/>
-          <w:color w:val="000000"/>
-          <w:sz w:val="21"/>
-          <w:szCs w:val="21"/>
-          <w:lang w:eastAsia="uk-UA"/>
-        </w:rPr>
-        <w:t>&gt; &lt;</w:t>
-      </w:r>
-      <w:proofErr w:type="spellStart"/>
-      <w:r>
-        <w:rPr>
-          <w:rFonts w:ascii="Courier New" w:eastAsia="Times New Roman" w:hAnsi="Courier New" w:cs="Courier New"/>
-          <w:bCs w:val="0"/>
-          <w:color w:val="000000"/>
-          <w:sz w:val="21"/>
-          <w:szCs w:val="21"/>
-          <w:lang w:eastAsia="uk-UA"/>
-        </w:rPr>
-        <w:t>when</w:t>
-      </w:r>
-      <w:proofErr w:type="spellEnd"/>
-      <w:r>
-        <w:rPr>
-          <w:rFonts w:ascii="Courier New" w:eastAsia="Times New Roman" w:hAnsi="Courier New" w:cs="Courier New"/>
-          <w:bCs w:val="0"/>
-          <w:color w:val="000000"/>
-          <w:sz w:val="21"/>
-          <w:szCs w:val="21"/>
-          <w:lang w:eastAsia="uk-UA"/>
-        </w:rPr>
-        <w:t>&gt; &lt;</w:t>
-      </w:r>
-      <w:proofErr w:type="spellStart"/>
-      <w:r>
-        <w:rPr>
-          <w:rFonts w:ascii="Courier New" w:eastAsia="Times New Roman" w:hAnsi="Courier New" w:cs="Courier New"/>
-          <w:bCs w:val="0"/>
-          <w:color w:val="000000"/>
-          <w:sz w:val="21"/>
-          <w:szCs w:val="21"/>
-          <w:lang w:eastAsia="uk-UA"/>
-        </w:rPr>
-        <w:t>where</w:t>
-      </w:r>
-      <w:proofErr w:type="spellEnd"/>
-      <w:r>
-        <w:rPr>
-          <w:rFonts w:ascii="Courier New" w:eastAsia="Times New Roman" w:hAnsi="Courier New" w:cs="Courier New"/>
-          <w:bCs w:val="0"/>
-          <w:color w:val="000000"/>
-          <w:sz w:val="21"/>
-          <w:szCs w:val="21"/>
-          <w:lang w:eastAsia="uk-UA"/>
-        </w:rPr>
-        <w:t xml:space="preserve">&gt;, I </w:t>
-      </w:r>
-      <w:proofErr w:type="spellStart"/>
-      <w:r>
-        <w:rPr>
-          <w:rFonts w:ascii="Courier New" w:eastAsia="Times New Roman" w:hAnsi="Courier New" w:cs="Courier New"/>
-          <w:bCs w:val="0"/>
-          <w:color w:val="000000"/>
-          <w:sz w:val="21"/>
-          <w:szCs w:val="21"/>
-          <w:lang w:eastAsia="uk-UA"/>
-        </w:rPr>
-        <w:t>want</w:t>
-      </w:r>
-      <w:proofErr w:type="spellEnd"/>
-      <w:r>
-        <w:rPr>
-          <w:rFonts w:ascii="Courier New" w:eastAsia="Times New Roman" w:hAnsi="Courier New" w:cs="Courier New"/>
-          <w:bCs w:val="0"/>
-          <w:color w:val="000000"/>
-          <w:sz w:val="21"/>
-          <w:szCs w:val="21"/>
-          <w:lang w:eastAsia="uk-UA"/>
-        </w:rPr>
-        <w:t xml:space="preserve"> &lt;</w:t>
-      </w:r>
-      <w:proofErr w:type="spellStart"/>
-      <w:r>
-        <w:rPr>
-          <w:rFonts w:ascii="Courier New" w:eastAsia="Times New Roman" w:hAnsi="Courier New" w:cs="Courier New"/>
-          <w:bCs w:val="0"/>
-          <w:color w:val="000000"/>
-          <w:sz w:val="21"/>
-          <w:szCs w:val="21"/>
-          <w:lang w:eastAsia="uk-UA"/>
-        </w:rPr>
-        <w:t>what</w:t>
-      </w:r>
-      <w:proofErr w:type="spellEnd"/>
-      <w:r>
-        <w:rPr>
-          <w:rFonts w:ascii="Courier New" w:eastAsia="Times New Roman" w:hAnsi="Courier New" w:cs="Courier New"/>
-          <w:bCs w:val="0"/>
-          <w:color w:val="000000"/>
-          <w:sz w:val="21"/>
-          <w:szCs w:val="21"/>
-          <w:lang w:eastAsia="uk-UA"/>
-        </w:rPr>
-        <w:t xml:space="preserve">&gt; </w:t>
-      </w:r>
-      <w:proofErr w:type="spellStart"/>
-      <w:r>
-        <w:rPr>
-          <w:rFonts w:ascii="Courier New" w:eastAsia="Times New Roman" w:hAnsi="Courier New" w:cs="Courier New"/>
-          <w:bCs w:val="0"/>
-          <w:color w:val="000000"/>
-          <w:sz w:val="21"/>
-          <w:szCs w:val="21"/>
-          <w:lang w:eastAsia="uk-UA"/>
-        </w:rPr>
-        <w:t>because</w:t>
-      </w:r>
-      <w:proofErr w:type="spellEnd"/>
-      <w:r>
-        <w:rPr>
-          <w:rFonts w:ascii="Courier New" w:eastAsia="Times New Roman" w:hAnsi="Courier New" w:cs="Courier New"/>
-          <w:bCs w:val="0"/>
-          <w:color w:val="000000"/>
-          <w:sz w:val="21"/>
-          <w:szCs w:val="21"/>
-          <w:lang w:eastAsia="uk-UA"/>
-        </w:rPr>
-        <w:t xml:space="preserve"> &lt;</w:t>
-      </w:r>
-      <w:proofErr w:type="spellStart"/>
-      <w:r>
-        <w:rPr>
-          <w:rFonts w:ascii="Courier New" w:eastAsia="Times New Roman" w:hAnsi="Courier New" w:cs="Courier New"/>
-          <w:bCs w:val="0"/>
-          <w:color w:val="000000"/>
-          <w:sz w:val="21"/>
-          <w:szCs w:val="21"/>
-          <w:lang w:eastAsia="uk-UA"/>
-        </w:rPr>
-        <w:t>why</w:t>
-      </w:r>
-      <w:proofErr w:type="spellEnd"/>
-      <w:r>
-        <w:rPr>
-          <w:rFonts w:ascii="Courier New" w:eastAsia="Times New Roman" w:hAnsi="Courier New" w:cs="Courier New"/>
-          <w:bCs w:val="0"/>
-          <w:color w:val="000000"/>
-          <w:sz w:val="21"/>
-          <w:szCs w:val="21"/>
-          <w:lang w:eastAsia="uk-UA"/>
-        </w:rPr>
-        <w:t>&gt;</w:t>
+        <w:t>As &lt;who&gt; &lt;when&gt; &lt;where&gt;, I want &lt;what&gt; because &lt;why&gt;</w:t>
       </w:r>
     </w:p>
     <w:p/>
@@ -8917,36 +8681,14 @@
             <w:pPr>
               <w:pStyle w:val="NoSpacing"/>
               <w:rPr>
-                <w:highlight w:val="yellow"/>
-                <w:lang w:val="en-US"/>
-              </w:rPr>
-            </w:pPr>
-            <w:r>
-              <w:rPr>
-                <w:highlight w:val="yellow"/>
-                <w:lang w:val="en-US"/>
-              </w:rPr>
-              <w:t>Internal to the system</w:t>
-            </w:r>
-            <w:r>
-              <w:rPr>
-                <w:highlight w:val="yellow"/>
-                <w:lang w:val="en-US"/>
-              </w:rPr>
-              <w:t xml:space="preserve"> (</w:t>
-            </w:r>
-            <w:r>
-              <w:rPr>
-                <w:highlight w:val="yellow"/>
-              </w:rPr>
-              <w:t>всередині системи</w:t>
-            </w:r>
-            <w:r>
-              <w:rPr>
-                <w:highlight w:val="yellow"/>
-                <w:lang w:val="en-US"/>
-              </w:rPr>
-              <w:t>)</w:t>
+                <w:lang w:val="en-US"/>
+              </w:rPr>
+            </w:pPr>
+            <w:r>
+              <w:t>В</w:t>
+            </w:r>
+            <w:r>
+              <w:t>середині системи</w:t>
             </w:r>
           </w:p>
         </w:tc>
@@ -9052,24 +8794,7 @@
               </w:rPr>
             </w:pPr>
             <w:r>
-              <w:rPr>
-                <w:highlight w:val="yellow"/>
-                <w:lang w:val="en-US"/>
-              </w:rPr>
-              <w:t>Normal operation</w:t>
-            </w:r>
-            <w:r>
-              <w:rPr>
-                <w:highlight w:val="yellow"/>
-                <w:lang w:val="ru-RU"/>
-              </w:rPr>
-              <w:t xml:space="preserve"> </w:t>
-            </w:r>
-            <w:r>
-              <w:rPr>
-                <w:highlight w:val="yellow"/>
-              </w:rPr>
-              <w:t>(звичайна робота)</w:t>
+              <w:t>Будь-яка операція</w:t>
             </w:r>
           </w:p>
         </w:tc>
@@ -9233,11 +8958,9 @@
                 <w:lang w:val="en-US"/>
               </w:rPr>
             </w:pPr>
-            <w:proofErr w:type="spellStart"/>
             <w:r>
               <w:t>Source</w:t>
             </w:r>
-            <w:proofErr w:type="spellEnd"/>
           </w:p>
         </w:tc>
         <w:tc>
@@ -9266,11 +8989,9 @@
                 <w:lang w:val="en-US"/>
               </w:rPr>
             </w:pPr>
-            <w:proofErr w:type="spellStart"/>
             <w:r>
               <w:t>Stimulus</w:t>
             </w:r>
-            <w:proofErr w:type="spellEnd"/>
           </w:p>
         </w:tc>
         <w:tc>
@@ -9285,42 +9006,12 @@
                 <w:lang w:val="en-US"/>
               </w:rPr>
             </w:pPr>
-            <w:proofErr w:type="spellStart"/>
             <w:r>
               <w:rPr>
                 <w:highlight w:val="yellow"/>
               </w:rPr>
-              <w:t>Periodic</w:t>
-            </w:r>
-            <w:proofErr w:type="spellEnd"/>
-            <w:r>
-              <w:rPr>
-                <w:highlight w:val="yellow"/>
-              </w:rPr>
-              <w:t xml:space="preserve"> </w:t>
-            </w:r>
-            <w:proofErr w:type="spellStart"/>
-            <w:r>
-              <w:rPr>
-                <w:highlight w:val="yellow"/>
-              </w:rPr>
-              <w:t>events</w:t>
-            </w:r>
-            <w:proofErr w:type="spellEnd"/>
-            <w:r>
-              <w:rPr>
-                <w:highlight w:val="yellow"/>
-              </w:rPr>
-              <w:t xml:space="preserve"> </w:t>
-            </w:r>
-            <w:proofErr w:type="spellStart"/>
-            <w:r>
-              <w:rPr>
-                <w:highlight w:val="yellow"/>
-              </w:rPr>
-              <w:t>arrive</w:t>
-            </w:r>
-            <w:proofErr w:type="spellEnd"/>
+              <w:t>Periodic events arrive</w:t>
+            </w:r>
             <w:r>
               <w:rPr>
                 <w:highlight w:val="yellow"/>
@@ -9342,11 +9033,9 @@
                 <w:lang w:val="en-US"/>
               </w:rPr>
             </w:pPr>
-            <w:proofErr w:type="spellStart"/>
             <w:r>
               <w:t>Artifact</w:t>
             </w:r>
-            <w:proofErr w:type="spellEnd"/>
           </w:p>
         </w:tc>
         <w:tc>
@@ -9378,12 +9067,9 @@
                 <w:lang w:val="en-US"/>
               </w:rPr>
             </w:pPr>
-            <w:proofErr w:type="spellStart"/>
-            <w:r>
-              <w:lastRenderedPageBreak/>
+            <w:r>
               <w:t>Environment</w:t>
             </w:r>
-            <w:proofErr w:type="spellEnd"/>
           </w:p>
         </w:tc>
         <w:tc>
@@ -9415,11 +9101,10 @@
                 <w:lang w:val="en-US"/>
               </w:rPr>
             </w:pPr>
-            <w:proofErr w:type="spellStart"/>
-            <w:r>
+            <w:r>
+              <w:lastRenderedPageBreak/>
               <w:t>Response</w:t>
             </w:r>
-            <w:proofErr w:type="spellEnd"/>
           </w:p>
         </w:tc>
         <w:tc>
@@ -9434,28 +9119,12 @@
                 <w:lang w:val="en-US"/>
               </w:rPr>
             </w:pPr>
-            <w:proofErr w:type="spellStart"/>
             <w:r>
               <w:rPr>
                 <w:highlight w:val="yellow"/>
               </w:rPr>
-              <w:t>Processes</w:t>
-            </w:r>
-            <w:proofErr w:type="spellEnd"/>
-            <w:r>
-              <w:rPr>
-                <w:highlight w:val="yellow"/>
-              </w:rPr>
-              <w:t xml:space="preserve"> </w:t>
-            </w:r>
-            <w:proofErr w:type="spellStart"/>
-            <w:r>
-              <w:rPr>
-                <w:highlight w:val="yellow"/>
-              </w:rPr>
-              <w:t>stimuli</w:t>
-            </w:r>
-            <w:proofErr w:type="spellEnd"/>
+              <w:t>Processes stimuli</w:t>
+            </w:r>
             <w:r>
               <w:rPr>
                 <w:highlight w:val="yellow"/>
@@ -9477,19 +9146,9 @@
                 <w:lang w:val="en-US"/>
               </w:rPr>
             </w:pPr>
-            <w:proofErr w:type="spellStart"/>
-            <w:r>
-              <w:t>Response</w:t>
-            </w:r>
-            <w:proofErr w:type="spellEnd"/>
-            <w:r>
-              <w:t xml:space="preserve"> </w:t>
-            </w:r>
-            <w:proofErr w:type="spellStart"/>
-            <w:r>
-              <w:t>Measure</w:t>
-            </w:r>
-            <w:proofErr w:type="spellEnd"/>
+            <w:r>
+              <w:t>Response Measure</w:t>
+            </w:r>
           </w:p>
         </w:tc>
         <w:tc>
@@ -9503,14 +9162,12 @@
             <w:r>
               <w:t xml:space="preserve">Затримка, кінцевий термін, пропускна здатність, </w:t>
             </w:r>
-            <w:proofErr w:type="spellStart"/>
             <w:r>
               <w:rPr>
                 <w:highlight w:val="yellow"/>
               </w:rPr>
               <w:t>джиттер</w:t>
             </w:r>
-            <w:proofErr w:type="spellEnd"/>
             <w:r>
               <w:t>, швидкість пропусків, втрата даних</w:t>
             </w:r>
@@ -10113,7 +9770,7 @@
         <w:rFonts w:asciiTheme="minorHAnsi" w:eastAsiaTheme="minorHAnsi" w:hAnsiTheme="minorHAnsi" w:cstheme="minorBidi"/>
         <w:sz w:val="22"/>
         <w:szCs w:val="22"/>
-        <w:lang w:eastAsia="en-US" w:bidi="ar-SA"/>
+        <w:lang w:val="en-US" w:eastAsia="en-US" w:bidi="ar-SA"/>
       </w:rPr>
     </w:rPrDefault>
     <w:pPrDefault>

</xml_diff>

<commit_message>
#1 - test merge doc
</commit_message>
<xml_diff>
--- a/Lab_1/Lab 1.docx
+++ b/Lab_1/Lab 1.docx
@@ -9002,21 +9002,17 @@
             <w:pPr>
               <w:pStyle w:val="NoSpacing"/>
               <w:rPr>
-                <w:highlight w:val="yellow"/>
-                <w:lang w:val="en-US"/>
-              </w:rPr>
-            </w:pPr>
-            <w:r>
-              <w:rPr>
-                <w:highlight w:val="yellow"/>
-              </w:rPr>
-              <w:t>Periodic events arrive</w:t>
-            </w:r>
-            <w:r>
-              <w:rPr>
-                <w:highlight w:val="yellow"/>
-              </w:rPr>
-              <w:t>(поява періодичних подій)</w:t>
+                <w:lang w:val="en-US"/>
+              </w:rPr>
+            </w:pPr>
+            <w:r>
+              <w:rPr>
+                <w:lang w:val="ru-RU"/>
+              </w:rPr>
+              <w:t>П</w:t>
+            </w:r>
+            <w:r>
+              <w:t>оява періодичних подій</w:t>
             </w:r>
           </w:p>
         </w:tc>
@@ -9102,7 +9098,6 @@
               </w:rPr>
             </w:pPr>
             <w:r>
-              <w:lastRenderedPageBreak/>
               <w:t>Response</w:t>
             </w:r>
           </w:p>
@@ -9115,21 +9110,17 @@
             <w:pPr>
               <w:pStyle w:val="NoSpacing"/>
               <w:rPr>
-                <w:highlight w:val="yellow"/>
-                <w:lang w:val="en-US"/>
-              </w:rPr>
-            </w:pPr>
-            <w:r>
-              <w:rPr>
-                <w:highlight w:val="yellow"/>
-              </w:rPr>
-              <w:t>Processes stimuli</w:t>
-            </w:r>
-            <w:r>
-              <w:rPr>
-                <w:highlight w:val="yellow"/>
-              </w:rPr>
-              <w:t>(обробка подразників)</w:t>
+                <w:lang w:val="en-US"/>
+              </w:rPr>
+            </w:pPr>
+            <w:r>
+              <w:rPr>
+                <w:lang w:val="en-US"/>
+              </w:rPr>
+              <w:t>O</w:t>
+            </w:r>
+            <w:r>
+              <w:t>бробка подразників</w:t>
             </w:r>
           </w:p>
         </w:tc>
@@ -9147,6 +9138,7 @@
               </w:rPr>
             </w:pPr>
             <w:r>
+              <w:lastRenderedPageBreak/>
               <w:t>Response Measure</w:t>
             </w:r>
           </w:p>
@@ -9160,16 +9152,16 @@
               <w:spacing w:line="240" w:lineRule="auto"/>
             </w:pPr>
             <w:r>
-              <w:t xml:space="preserve">Затримка, кінцевий термін, пропускна здатність, </w:t>
-            </w:r>
-            <w:r>
-              <w:rPr>
-                <w:highlight w:val="yellow"/>
-              </w:rPr>
-              <w:t>джиттер</w:t>
-            </w:r>
-            <w:r>
-              <w:t>, швидкість пропусків, втрата даних</w:t>
+              <w:t>Затримка, кінцевий термін, пропускна здатність,</w:t>
+            </w:r>
+            <w:r>
+              <w:rPr>
+                <w:lang w:val="ru-RU"/>
+              </w:rPr>
+              <w:t xml:space="preserve"> </w:t>
+            </w:r>
+            <w:r>
+              <w:t>швидкість пропусків, втрата даних</w:t>
             </w:r>
           </w:p>
           <w:p>

</xml_diff>